<commit_message>
Finished Iteration Plan 4, changing file structure
</commit_message>
<xml_diff>
--- a/Iteration 4/Iteration Plan 4.docx
+++ b/Iteration 4/Iteration Plan 4.docx
@@ -4,6 +4,8 @@
   <w:body>
     <w:p>
       <w:pPr>
+        <w:spacing w:after="0" w:line="240" w:lineRule="auto"/>
+        <w:contextualSpacing/>
         <w:jc w:val="center"/>
         <w:rPr>
           <w:rFonts w:ascii="Arial" w:hAnsi="Arial" w:cs="Arial"/>
@@ -16,21 +18,110 @@
           <w:sz w:val="48"/>
         </w:rPr>
         <w:t>Iteration:</w:t>
+      </w:r>
+      <w:r>
+        <w:rPr>
+          <w:rFonts w:ascii="Arial" w:hAnsi="Arial" w:cs="Arial"/>
+          <w:sz w:val="48"/>
+        </w:rPr>
+        <w:t xml:space="preserve"> 4</w:t>
+      </w:r>
+    </w:p>
+    <w:p>
+      <w:pPr>
+        <w:spacing w:after="0" w:line="240" w:lineRule="auto"/>
+        <w:contextualSpacing/>
+        <w:rPr>
+          <w:rFonts w:ascii="Arial" w:hAnsi="Arial" w:cs="Arial"/>
+          <w:sz w:val="28"/>
+        </w:rPr>
+      </w:pPr>
+      <w:r>
+        <w:rPr>
+          <w:rFonts w:ascii="Arial" w:hAnsi="Arial" w:cs="Arial"/>
+          <w:sz w:val="28"/>
+        </w:rPr>
+        <w:t>UML Diagram 1:</w:t>
+      </w:r>
+      <w:r>
+        <w:rPr>
+          <w:rFonts w:ascii="Arial" w:hAnsi="Arial" w:cs="Arial"/>
+          <w:sz w:val="28"/>
+        </w:rPr>
+        <w:t xml:space="preserve"> Class Diagram of Current Code</w:t>
+      </w:r>
+    </w:p>
+    <w:p>
+      <w:pPr>
+        <w:spacing w:after="0" w:line="240" w:lineRule="auto"/>
+        <w:contextualSpacing/>
+        <w:rPr>
+          <w:rFonts w:ascii="Arial" w:hAnsi="Arial" w:cs="Arial"/>
+          <w:sz w:val="28"/>
+        </w:rPr>
+      </w:pPr>
+      <w:r>
+        <w:rPr>
+          <w:rFonts w:ascii="Arial" w:hAnsi="Arial" w:cs="Arial"/>
+          <w:noProof/>
+          <w:sz w:val="48"/>
+        </w:rPr>
+        <w:drawing>
+          <wp:inline distT="0" distB="0" distL="0" distR="0" wp14:anchorId="1285E333" wp14:editId="3569D67F">
+            <wp:extent cx="5414589" cy="9239250"/>
+            <wp:effectExtent l="0" t="0" r="0" b="0"/>
+            <wp:docPr id="1" name="Picture 1"/>
+            <wp:cNvGraphicFramePr>
+              <a:graphicFrameLocks xmlns:a="http://schemas.openxmlformats.org/drawingml/2006/main" noChangeAspect="1"/>
+            </wp:cNvGraphicFramePr>
+            <a:graphic xmlns:a="http://schemas.openxmlformats.org/drawingml/2006/main">
+              <a:graphicData uri="http://schemas.openxmlformats.org/drawingml/2006/picture">
+                <pic:pic xmlns:pic="http://schemas.openxmlformats.org/drawingml/2006/picture">
+                  <pic:nvPicPr>
+                    <pic:cNvPr id="0" name="Picture 1"/>
+                    <pic:cNvPicPr>
+                      <a:picLocks noChangeAspect="1" noChangeArrowheads="1"/>
+                    </pic:cNvPicPr>
+                  </pic:nvPicPr>
+                  <pic:blipFill>
+                    <a:blip r:embed="rId7">
+                      <a:extLst>
+                        <a:ext uri="{28A0092B-C50C-407E-A947-70E740481C1C}">
+                          <a14:useLocalDpi xmlns:a14="http://schemas.microsoft.com/office/drawing/2010/main" val="0"/>
+                        </a:ext>
+                      </a:extLst>
+                    </a:blip>
+                    <a:srcRect/>
+                    <a:stretch>
+                      <a:fillRect/>
+                    </a:stretch>
+                  </pic:blipFill>
+                  <pic:spPr bwMode="auto">
+                    <a:xfrm>
+                      <a:off x="0" y="0"/>
+                      <a:ext cx="5431877" cy="9268749"/>
+                    </a:xfrm>
+                    <a:prstGeom prst="rect">
+                      <a:avLst/>
+                    </a:prstGeom>
+                    <a:noFill/>
+                    <a:ln>
+                      <a:noFill/>
+                    </a:ln>
+                  </pic:spPr>
+                </pic:pic>
+              </a:graphicData>
+            </a:graphic>
+          </wp:inline>
+        </w:drawing>
       </w:r>
       <w:bookmarkStart w:id="0" w:name="_GoBack"/>
       <w:bookmarkEnd w:id="0"/>
     </w:p>
     <w:p>
       <w:pPr>
-        <w:jc w:val="center"/>
-        <w:rPr>
-          <w:rFonts w:ascii="Arial" w:hAnsi="Arial" w:cs="Arial"/>
-          <w:sz w:val="48"/>
-        </w:rPr>
-      </w:pPr>
-    </w:p>
-    <w:p>
-      <w:pPr>
+        <w:spacing w:after="0" w:line="240" w:lineRule="auto"/>
+        <w:contextualSpacing/>
         <w:rPr>
           <w:rFonts w:ascii="Arial" w:hAnsi="Arial" w:cs="Arial"/>
           <w:sz w:val="28"/>
@@ -41,19 +132,21 @@
           <w:rFonts w:ascii="Arial" w:hAnsi="Arial" w:cs="Arial"/>
           <w:sz w:val="28"/>
         </w:rPr>
-        <w:t>UML Diagram 1:</w:t>
-      </w:r>
-    </w:p>
-    <w:p>
-      <w:pPr>
+        <w:lastRenderedPageBreak/>
+        <w:t>UML Diagram 2:</w:t>
+      </w:r>
+      <w:r>
         <w:rPr>
           <w:rFonts w:ascii="Arial" w:hAnsi="Arial" w:cs="Arial"/>
           <w:sz w:val="28"/>
         </w:rPr>
-      </w:pPr>
-    </w:p>
-    <w:p>
-      <w:pPr>
+        <w:t xml:space="preserve"> Package Diagram of Current Code</w:t>
+      </w:r>
+    </w:p>
+    <w:p>
+      <w:pPr>
+        <w:spacing w:after="0" w:line="240" w:lineRule="auto"/>
+        <w:contextualSpacing/>
         <w:rPr>
           <w:rFonts w:ascii="Arial" w:hAnsi="Arial" w:cs="Arial"/>
           <w:sz w:val="28"/>
@@ -62,21 +155,56 @@
       <w:r>
         <w:rPr>
           <w:rFonts w:ascii="Arial" w:hAnsi="Arial" w:cs="Arial"/>
+          <w:noProof/>
           <w:sz w:val="28"/>
         </w:rPr>
-        <w:t>UML Diagram 2:</w:t>
-      </w:r>
-    </w:p>
-    <w:p>
-      <w:pPr>
-        <w:rPr>
-          <w:rFonts w:ascii="Arial" w:hAnsi="Arial" w:cs="Arial"/>
-          <w:sz w:val="28"/>
-        </w:rPr>
-      </w:pPr>
-    </w:p>
-    <w:p>
-      <w:pPr>
+        <w:drawing>
+          <wp:inline distT="0" distB="0" distL="0" distR="0">
+            <wp:extent cx="9544331" cy="3487420"/>
+            <wp:effectExtent l="0" t="635" r="0" b="0"/>
+            <wp:docPr id="2" name="Picture 2" descr="A screenshot of a cell phone&#10;&#10;Description generated with high confidence"/>
+            <wp:cNvGraphicFramePr>
+              <a:graphicFrameLocks xmlns:a="http://schemas.openxmlformats.org/drawingml/2006/main" noChangeAspect="1"/>
+            </wp:cNvGraphicFramePr>
+            <a:graphic xmlns:a="http://schemas.openxmlformats.org/drawingml/2006/main">
+              <a:graphicData uri="http://schemas.openxmlformats.org/drawingml/2006/picture">
+                <pic:pic xmlns:pic="http://schemas.openxmlformats.org/drawingml/2006/picture">
+                  <pic:nvPicPr>
+                    <pic:cNvPr id="2" name="Package Diagram (Iteration 4).jpg"/>
+                    <pic:cNvPicPr/>
+                  </pic:nvPicPr>
+                  <pic:blipFill>
+                    <a:blip r:embed="rId8">
+                      <a:extLst>
+                        <a:ext uri="{28A0092B-C50C-407E-A947-70E740481C1C}">
+                          <a14:useLocalDpi xmlns:a14="http://schemas.microsoft.com/office/drawing/2010/main" val="0"/>
+                        </a:ext>
+                      </a:extLst>
+                    </a:blip>
+                    <a:stretch>
+                      <a:fillRect/>
+                    </a:stretch>
+                  </pic:blipFill>
+                  <pic:spPr>
+                    <a:xfrm rot="5400000">
+                      <a:off x="0" y="0"/>
+                      <a:ext cx="9559121" cy="3492824"/>
+                    </a:xfrm>
+                    <a:prstGeom prst="rect">
+                      <a:avLst/>
+                    </a:prstGeom>
+                  </pic:spPr>
+                </pic:pic>
+              </a:graphicData>
+            </a:graphic>
+          </wp:inline>
+        </w:drawing>
+      </w:r>
+    </w:p>
+    <w:p>
+      <w:pPr>
+        <w:spacing w:after="0" w:line="240" w:lineRule="auto"/>
+        <w:contextualSpacing/>
         <w:rPr>
           <w:rFonts w:ascii="Arial" w:hAnsi="Arial" w:cs="Arial"/>
           <w:sz w:val="28"/>
@@ -104,6 +232,7 @@
           <w:ilvl w:val="0"/>
           <w:numId w:val="4"/>
         </w:numPr>
+        <w:spacing w:after="0" w:line="240" w:lineRule="auto"/>
         <w:rPr>
           <w:rFonts w:ascii="Arial" w:hAnsi="Arial" w:cs="Arial"/>
           <w:sz w:val="24"/>
@@ -119,11 +248,108 @@
     </w:p>
     <w:p>
       <w:pPr>
-        <w:rPr>
-          <w:rFonts w:ascii="Arial" w:hAnsi="Arial" w:cs="Arial"/>
-          <w:sz w:val="24"/>
-        </w:rPr>
-      </w:pPr>
+        <w:pStyle w:val="ListParagraph"/>
+        <w:numPr>
+          <w:ilvl w:val="1"/>
+          <w:numId w:val="4"/>
+        </w:numPr>
+        <w:spacing w:after="0" w:line="240" w:lineRule="auto"/>
+        <w:rPr>
+          <w:rFonts w:ascii="Arial" w:hAnsi="Arial" w:cs="Arial"/>
+          <w:sz w:val="24"/>
+        </w:rPr>
+      </w:pPr>
+      <w:r>
+        <w:rPr>
+          <w:rFonts w:ascii="Arial" w:hAnsi="Arial" w:cs="Arial"/>
+          <w:sz w:val="24"/>
+        </w:rPr>
+        <w:t>Comment and Properly Separate Code</w:t>
+      </w:r>
+    </w:p>
+    <w:p>
+      <w:pPr>
+        <w:pStyle w:val="ListParagraph"/>
+        <w:numPr>
+          <w:ilvl w:val="1"/>
+          <w:numId w:val="4"/>
+        </w:numPr>
+        <w:spacing w:after="0" w:line="240" w:lineRule="auto"/>
+        <w:rPr>
+          <w:rFonts w:ascii="Arial" w:hAnsi="Arial" w:cs="Arial"/>
+          <w:sz w:val="24"/>
+        </w:rPr>
+      </w:pPr>
+      <w:r>
+        <w:rPr>
+          <w:rFonts w:ascii="Arial" w:hAnsi="Arial" w:cs="Arial"/>
+          <w:sz w:val="24"/>
+        </w:rPr>
+        <w:t>Lives</w:t>
+      </w:r>
+    </w:p>
+    <w:p>
+      <w:pPr>
+        <w:pStyle w:val="ListParagraph"/>
+        <w:numPr>
+          <w:ilvl w:val="1"/>
+          <w:numId w:val="4"/>
+        </w:numPr>
+        <w:spacing w:after="0" w:line="240" w:lineRule="auto"/>
+        <w:rPr>
+          <w:rFonts w:ascii="Arial" w:hAnsi="Arial" w:cs="Arial"/>
+          <w:sz w:val="24"/>
+        </w:rPr>
+      </w:pPr>
+      <w:r>
+        <w:rPr>
+          <w:rFonts w:ascii="Arial" w:hAnsi="Arial" w:cs="Arial"/>
+          <w:sz w:val="24"/>
+        </w:rPr>
+        <w:t>Background animation</w:t>
+      </w:r>
+    </w:p>
+    <w:p>
+      <w:pPr>
+        <w:pStyle w:val="ListParagraph"/>
+        <w:numPr>
+          <w:ilvl w:val="1"/>
+          <w:numId w:val="4"/>
+        </w:numPr>
+        <w:spacing w:after="0" w:line="240" w:lineRule="auto"/>
+        <w:rPr>
+          <w:rFonts w:ascii="Arial" w:hAnsi="Arial" w:cs="Arial"/>
+          <w:sz w:val="24"/>
+        </w:rPr>
+      </w:pPr>
+      <w:r>
+        <w:rPr>
+          <w:rFonts w:ascii="Arial" w:hAnsi="Arial" w:cs="Arial"/>
+          <w:sz w:val="24"/>
+        </w:rPr>
+        <w:t xml:space="preserve">A theme for the game relevant to the Christchurch rebuild. (a saying, a person, an identifiable place) </w:t>
+      </w:r>
+    </w:p>
+    <w:p>
+      <w:pPr>
+        <w:pStyle w:val="ListParagraph"/>
+        <w:numPr>
+          <w:ilvl w:val="1"/>
+          <w:numId w:val="4"/>
+        </w:numPr>
+        <w:spacing w:after="0" w:line="240" w:lineRule="auto"/>
+        <w:rPr>
+          <w:rFonts w:ascii="Arial" w:hAnsi="Arial" w:cs="Arial"/>
+          <w:sz w:val="24"/>
+        </w:rPr>
+      </w:pPr>
+      <w:r>
+        <w:rPr>
+          <w:rFonts w:ascii="Arial" w:hAnsi="Arial" w:cs="Arial"/>
+          <w:sz w:val="24"/>
+        </w:rPr>
+        <w:t>Uses images derived from the Christchurch Rebuild.</w:t>
+      </w:r>
     </w:p>
     <w:p>
       <w:pPr>
@@ -132,6 +358,7 @@
           <w:ilvl w:val="0"/>
           <w:numId w:val="4"/>
         </w:numPr>
+        <w:spacing w:after="0" w:line="240" w:lineRule="auto"/>
         <w:rPr>
           <w:rFonts w:ascii="Arial" w:hAnsi="Arial" w:cs="Arial"/>
           <w:sz w:val="24"/>
@@ -148,6 +375,7 @@
     <w:p>
       <w:pPr>
         <w:pStyle w:val="ListParagraph"/>
+        <w:spacing w:after="0" w:line="240" w:lineRule="auto"/>
         <w:ind w:left="1080"/>
         <w:rPr>
           <w:rFonts w:ascii="Arial" w:hAnsi="Arial" w:cs="Arial"/>
@@ -164,11 +392,101 @@
     </w:p>
     <w:p>
       <w:pPr>
-        <w:rPr>
-          <w:rFonts w:ascii="Arial" w:hAnsi="Arial" w:cs="Arial"/>
-          <w:sz w:val="24"/>
-        </w:rPr>
-      </w:pPr>
+        <w:pStyle w:val="ListParagraph"/>
+        <w:numPr>
+          <w:ilvl w:val="1"/>
+          <w:numId w:val="4"/>
+        </w:numPr>
+        <w:spacing w:after="0" w:line="240" w:lineRule="auto"/>
+        <w:rPr>
+          <w:rFonts w:ascii="Arial" w:hAnsi="Arial" w:cs="Arial"/>
+          <w:sz w:val="24"/>
+        </w:rPr>
+      </w:pPr>
+      <w:r>
+        <w:rPr>
+          <w:rFonts w:ascii="Arial" w:hAnsi="Arial" w:cs="Arial"/>
+          <w:sz w:val="24"/>
+        </w:rPr>
+        <w:t>Comment Code – A</w:t>
+      </w:r>
+    </w:p>
+    <w:p>
+      <w:pPr>
+        <w:pStyle w:val="ListParagraph"/>
+        <w:numPr>
+          <w:ilvl w:val="1"/>
+          <w:numId w:val="4"/>
+        </w:numPr>
+        <w:spacing w:after="0" w:line="240" w:lineRule="auto"/>
+        <w:rPr>
+          <w:rFonts w:ascii="Arial" w:hAnsi="Arial" w:cs="Arial"/>
+          <w:sz w:val="24"/>
+        </w:rPr>
+      </w:pPr>
+      <w:r>
+        <w:rPr>
+          <w:rFonts w:ascii="Arial" w:hAnsi="Arial" w:cs="Arial"/>
+          <w:sz w:val="24"/>
+        </w:rPr>
+        <w:t>Add Lives – B</w:t>
+      </w:r>
+    </w:p>
+    <w:p>
+      <w:pPr>
+        <w:pStyle w:val="ListParagraph"/>
+        <w:numPr>
+          <w:ilvl w:val="1"/>
+          <w:numId w:val="4"/>
+        </w:numPr>
+        <w:spacing w:after="0" w:line="240" w:lineRule="auto"/>
+        <w:rPr>
+          <w:rFonts w:ascii="Arial" w:hAnsi="Arial" w:cs="Arial"/>
+          <w:sz w:val="24"/>
+        </w:rPr>
+      </w:pPr>
+      <w:r>
+        <w:rPr>
+          <w:rFonts w:ascii="Arial" w:hAnsi="Arial" w:cs="Arial"/>
+          <w:sz w:val="24"/>
+        </w:rPr>
+        <w:t>Animate Background – C</w:t>
+      </w:r>
+    </w:p>
+    <w:p>
+      <w:pPr>
+        <w:pStyle w:val="ListParagraph"/>
+        <w:numPr>
+          <w:ilvl w:val="1"/>
+          <w:numId w:val="4"/>
+        </w:numPr>
+        <w:spacing w:after="0" w:line="240" w:lineRule="auto"/>
+        <w:rPr>
+          <w:rFonts w:ascii="Arial" w:hAnsi="Arial" w:cs="Arial"/>
+          <w:sz w:val="24"/>
+        </w:rPr>
+      </w:pPr>
+      <w:r>
+        <w:rPr>
+          <w:rFonts w:ascii="Arial" w:hAnsi="Arial" w:cs="Arial"/>
+          <w:sz w:val="24"/>
+        </w:rPr>
+        <w:t>Add Game Theme (Using</w:t>
+      </w:r>
+      <w:r>
+        <w:rPr>
+          <w:rFonts w:ascii="Arial" w:hAnsi="Arial" w:cs="Arial"/>
+          <w:sz w:val="24"/>
+        </w:rPr>
+        <w:t xml:space="preserve"> Christchurch Rebuild Images</w:t>
+      </w:r>
+      <w:r>
+        <w:rPr>
+          <w:rFonts w:ascii="Arial" w:hAnsi="Arial" w:cs="Arial"/>
+          <w:sz w:val="24"/>
+        </w:rPr>
+        <w:t>) – D</w:t>
+      </w:r>
     </w:p>
     <w:p>
       <w:pPr>
@@ -177,6 +495,7 @@
           <w:ilvl w:val="0"/>
           <w:numId w:val="4"/>
         </w:numPr>
+        <w:spacing w:after="0" w:line="240" w:lineRule="auto"/>
         <w:rPr>
           <w:rFonts w:ascii="Arial" w:hAnsi="Arial" w:cs="Arial"/>
           <w:sz w:val="24"/>
@@ -193,12 +512,86 @@
     <w:p>
       <w:pPr>
         <w:pStyle w:val="ListParagraph"/>
-        <w:ind w:left="1080"/>
-        <w:rPr>
-          <w:rFonts w:ascii="Arial" w:hAnsi="Arial" w:cs="Arial"/>
-          <w:sz w:val="24"/>
-        </w:rPr>
-      </w:pPr>
+        <w:numPr>
+          <w:ilvl w:val="1"/>
+          <w:numId w:val="4"/>
+        </w:numPr>
+        <w:spacing w:after="0" w:line="240" w:lineRule="auto"/>
+        <w:rPr>
+          <w:rFonts w:ascii="Arial" w:hAnsi="Arial" w:cs="Arial"/>
+          <w:sz w:val="24"/>
+        </w:rPr>
+      </w:pPr>
+      <w:r>
+        <w:rPr>
+          <w:rFonts w:ascii="Arial" w:hAnsi="Arial" w:cs="Arial"/>
+          <w:sz w:val="24"/>
+        </w:rPr>
+        <w:t>A – 120 Minutes</w:t>
+      </w:r>
+    </w:p>
+    <w:p>
+      <w:pPr>
+        <w:pStyle w:val="ListParagraph"/>
+        <w:numPr>
+          <w:ilvl w:val="1"/>
+          <w:numId w:val="4"/>
+        </w:numPr>
+        <w:spacing w:after="0" w:line="240" w:lineRule="auto"/>
+        <w:rPr>
+          <w:rFonts w:ascii="Arial" w:hAnsi="Arial" w:cs="Arial"/>
+          <w:sz w:val="24"/>
+        </w:rPr>
+      </w:pPr>
+      <w:r>
+        <w:rPr>
+          <w:rFonts w:ascii="Arial" w:hAnsi="Arial" w:cs="Arial"/>
+          <w:sz w:val="24"/>
+        </w:rPr>
+        <w:t>B – 60 Minutes</w:t>
+      </w:r>
+    </w:p>
+    <w:p>
+      <w:pPr>
+        <w:pStyle w:val="ListParagraph"/>
+        <w:numPr>
+          <w:ilvl w:val="1"/>
+          <w:numId w:val="4"/>
+        </w:numPr>
+        <w:spacing w:after="0" w:line="240" w:lineRule="auto"/>
+        <w:rPr>
+          <w:rFonts w:ascii="Arial" w:hAnsi="Arial" w:cs="Arial"/>
+          <w:sz w:val="24"/>
+        </w:rPr>
+      </w:pPr>
+      <w:r>
+        <w:rPr>
+          <w:rFonts w:ascii="Arial" w:hAnsi="Arial" w:cs="Arial"/>
+          <w:sz w:val="24"/>
+        </w:rPr>
+        <w:t>C – 30 Minutes</w:t>
+      </w:r>
+    </w:p>
+    <w:p>
+      <w:pPr>
+        <w:pStyle w:val="ListParagraph"/>
+        <w:numPr>
+          <w:ilvl w:val="1"/>
+          <w:numId w:val="4"/>
+        </w:numPr>
+        <w:spacing w:after="0" w:line="240" w:lineRule="auto"/>
+        <w:rPr>
+          <w:rFonts w:ascii="Arial" w:hAnsi="Arial" w:cs="Arial"/>
+          <w:sz w:val="24"/>
+        </w:rPr>
+      </w:pPr>
+      <w:r>
+        <w:rPr>
+          <w:rFonts w:ascii="Arial" w:hAnsi="Arial" w:cs="Arial"/>
+          <w:sz w:val="24"/>
+        </w:rPr>
+        <w:t>D - 30 Minutes</w:t>
+      </w:r>
     </w:p>
     <w:p>
       <w:pPr>
@@ -207,6 +600,7 @@
           <w:ilvl w:val="0"/>
           <w:numId w:val="4"/>
         </w:numPr>
+        <w:spacing w:after="0" w:line="240" w:lineRule="auto"/>
         <w:rPr>
           <w:rFonts w:ascii="Arial" w:hAnsi="Arial" w:cs="Arial"/>
           <w:sz w:val="24"/>
@@ -223,21 +617,86 @@
     <w:p>
       <w:pPr>
         <w:pStyle w:val="ListParagraph"/>
-        <w:rPr>
-          <w:rFonts w:ascii="Arial" w:hAnsi="Arial" w:cs="Arial"/>
-          <w:sz w:val="24"/>
-        </w:rPr>
-      </w:pPr>
+        <w:numPr>
+          <w:ilvl w:val="1"/>
+          <w:numId w:val="4"/>
+        </w:numPr>
+        <w:spacing w:after="0" w:line="240" w:lineRule="auto"/>
+        <w:rPr>
+          <w:rFonts w:ascii="Arial" w:hAnsi="Arial" w:cs="Arial"/>
+          <w:sz w:val="24"/>
+        </w:rPr>
+      </w:pPr>
+      <w:r>
+        <w:rPr>
+          <w:rFonts w:ascii="Arial" w:hAnsi="Arial" w:cs="Arial"/>
+          <w:sz w:val="24"/>
+        </w:rPr>
+        <w:t>Code is properly separated and commented - A</w:t>
+      </w:r>
     </w:p>
     <w:p>
       <w:pPr>
         <w:pStyle w:val="ListParagraph"/>
-        <w:ind w:left="1080"/>
-        <w:rPr>
-          <w:rFonts w:ascii="Arial" w:hAnsi="Arial" w:cs="Arial"/>
-          <w:sz w:val="24"/>
-        </w:rPr>
-      </w:pPr>
+        <w:numPr>
+          <w:ilvl w:val="1"/>
+          <w:numId w:val="4"/>
+        </w:numPr>
+        <w:spacing w:after="0" w:line="240" w:lineRule="auto"/>
+        <w:rPr>
+          <w:rFonts w:ascii="Arial" w:hAnsi="Arial" w:cs="Arial"/>
+          <w:sz w:val="24"/>
+        </w:rPr>
+      </w:pPr>
+      <w:r>
+        <w:rPr>
+          <w:rFonts w:ascii="Arial" w:hAnsi="Arial" w:cs="Arial"/>
+          <w:sz w:val="24"/>
+        </w:rPr>
+        <w:t>Player will lose the game if they run out of lives - B</w:t>
+      </w:r>
+    </w:p>
+    <w:p>
+      <w:pPr>
+        <w:pStyle w:val="ListParagraph"/>
+        <w:numPr>
+          <w:ilvl w:val="1"/>
+          <w:numId w:val="4"/>
+        </w:numPr>
+        <w:spacing w:after="0" w:line="240" w:lineRule="auto"/>
+        <w:rPr>
+          <w:rFonts w:ascii="Arial" w:hAnsi="Arial" w:cs="Arial"/>
+          <w:sz w:val="24"/>
+        </w:rPr>
+      </w:pPr>
+      <w:r>
+        <w:rPr>
+          <w:rFonts w:ascii="Arial" w:hAnsi="Arial" w:cs="Arial"/>
+          <w:sz w:val="24"/>
+        </w:rPr>
+        <w:t>Background is animated - C</w:t>
+      </w:r>
+    </w:p>
+    <w:p>
+      <w:pPr>
+        <w:pStyle w:val="ListParagraph"/>
+        <w:numPr>
+          <w:ilvl w:val="1"/>
+          <w:numId w:val="4"/>
+        </w:numPr>
+        <w:spacing w:after="0" w:line="240" w:lineRule="auto"/>
+        <w:rPr>
+          <w:rFonts w:ascii="Arial" w:hAnsi="Arial" w:cs="Arial"/>
+          <w:sz w:val="24"/>
+        </w:rPr>
+      </w:pPr>
+      <w:r>
+        <w:rPr>
+          <w:rFonts w:ascii="Arial" w:hAnsi="Arial" w:cs="Arial"/>
+          <w:sz w:val="24"/>
+        </w:rPr>
+        <w:t>Game has a Christchurch rebuild theme - D</w:t>
+      </w:r>
     </w:p>
     <w:p>
       <w:pPr>
@@ -246,6 +705,7 @@
           <w:ilvl w:val="0"/>
           <w:numId w:val="4"/>
         </w:numPr>
+        <w:spacing w:after="0" w:line="240" w:lineRule="auto"/>
         <w:rPr>
           <w:rFonts w:ascii="Arial" w:hAnsi="Arial" w:cs="Arial"/>
           <w:sz w:val="24"/>
@@ -261,6 +721,8 @@
     </w:p>
     <w:p>
       <w:pPr>
+        <w:spacing w:after="0" w:line="240" w:lineRule="auto"/>
+        <w:contextualSpacing/>
         <w:rPr>
           <w:rFonts w:ascii="Arial" w:hAnsi="Arial" w:cs="Arial"/>
           <w:sz w:val="24"/>
@@ -276,15 +738,8 @@
     </w:p>
     <w:p>
       <w:pPr>
-        <w:rPr>
-          <w:rFonts w:ascii="Arial" w:hAnsi="Arial" w:cs="Arial"/>
-          <w:sz w:val="24"/>
-        </w:rPr>
-      </w:pPr>
-    </w:p>
-    <w:p>
-      <w:pPr>
-        <w:spacing w:after="0" w:line="240" w:lineRule="auto"/>
+        <w:spacing w:after="0" w:line="240" w:lineRule="auto"/>
+        <w:contextualSpacing/>
         <w:jc w:val="center"/>
         <w:rPr>
           <w:rFonts w:ascii="Times New Roman" w:eastAsia="SimSun" w:hAnsi="Times New Roman" w:cs="Times New Roman"/>
@@ -308,6 +763,7 @@
     <w:p>
       <w:pPr>
         <w:spacing w:after="0" w:line="240" w:lineRule="auto"/>
+        <w:contextualSpacing/>
         <w:rPr>
           <w:rFonts w:ascii="Times New Roman" w:eastAsia="SimSun" w:hAnsi="Times New Roman" w:cs="Times New Roman"/>
           <w:b/>
@@ -316,10 +772,7 @@
           <w:lang w:eastAsia="zh-CN"/>
         </w:rPr>
       </w:pPr>
-    </w:p>
-    <w:p>
-      <w:pPr>
-        <w:spacing w:after="0" w:line="240" w:lineRule="auto"/>
+      <w:r>
         <w:rPr>
           <w:rFonts w:ascii="Times New Roman" w:eastAsia="SimSun" w:hAnsi="Times New Roman" w:cs="Times New Roman"/>
           <w:b/>
@@ -327,21 +780,13 @@
           <w:szCs w:val="24"/>
           <w:lang w:eastAsia="zh-CN"/>
         </w:rPr>
-      </w:pPr>
-      <w:r>
-        <w:rPr>
-          <w:rFonts w:ascii="Times New Roman" w:eastAsia="SimSun" w:hAnsi="Times New Roman" w:cs="Times New Roman"/>
-          <w:b/>
-          <w:sz w:val="32"/>
-          <w:szCs w:val="24"/>
-          <w:lang w:eastAsia="zh-CN"/>
-        </w:rPr>
         <w:t>DESIGN THE ROUTINE</w:t>
       </w:r>
     </w:p>
     <w:p>
       <w:pPr>
         <w:spacing w:after="0" w:line="240" w:lineRule="auto"/>
+        <w:contextualSpacing/>
         <w:rPr>
           <w:rFonts w:ascii="Times New Roman" w:eastAsia="SimSun" w:hAnsi="Times New Roman" w:cs="Times New Roman"/>
           <w:sz w:val="24"/>
@@ -363,6 +808,7 @@
       <w:pPr>
         <w:spacing w:after="0" w:line="240" w:lineRule="auto"/>
         <w:ind w:firstLine="720"/>
+        <w:contextualSpacing/>
         <w:rPr>
           <w:rFonts w:ascii="Times New Roman" w:eastAsia="SimSun" w:hAnsi="Times New Roman" w:cs="Times New Roman"/>
           <w:sz w:val="24"/>
@@ -387,6 +833,7 @@
         </w:pBdr>
         <w:spacing w:after="0" w:line="240" w:lineRule="auto"/>
         <w:ind w:left="720"/>
+        <w:contextualSpacing/>
         <w:rPr>
           <w:rFonts w:ascii="Times New Roman" w:eastAsia="SimSun" w:hAnsi="Times New Roman" w:cs="Times New Roman"/>
           <w:i/>
@@ -400,6 +847,7 @@
       <w:pPr>
         <w:spacing w:after="0" w:line="240" w:lineRule="auto"/>
         <w:ind w:firstLine="720"/>
+        <w:contextualSpacing/>
         <w:rPr>
           <w:rFonts w:ascii="Times New Roman" w:eastAsia="SimSun" w:hAnsi="Times New Roman" w:cs="Times New Roman"/>
           <w:sz w:val="24"/>
@@ -424,6 +872,7 @@
         </w:pBdr>
         <w:spacing w:after="0" w:line="240" w:lineRule="auto"/>
         <w:ind w:left="720"/>
+        <w:contextualSpacing/>
         <w:rPr>
           <w:rFonts w:ascii="Times New Roman" w:eastAsia="SimSun" w:hAnsi="Times New Roman" w:cs="Times New Roman"/>
           <w:sz w:val="24"/>
@@ -436,6 +885,7 @@
       <w:pPr>
         <w:spacing w:after="0" w:line="240" w:lineRule="auto"/>
         <w:ind w:firstLine="720"/>
+        <w:contextualSpacing/>
         <w:rPr>
           <w:rFonts w:ascii="Times New Roman" w:eastAsia="SimSun" w:hAnsi="Times New Roman" w:cs="Times New Roman"/>
           <w:sz w:val="24"/>
@@ -460,6 +910,7 @@
         </w:pBdr>
         <w:spacing w:after="0" w:line="240" w:lineRule="auto"/>
         <w:ind w:left="720"/>
+        <w:contextualSpacing/>
         <w:rPr>
           <w:rFonts w:ascii="Times New Roman" w:eastAsia="SimSun" w:hAnsi="Times New Roman" w:cs="Times New Roman"/>
           <w:i/>
@@ -473,6 +924,7 @@
       <w:pPr>
         <w:spacing w:after="0" w:line="240" w:lineRule="auto"/>
         <w:ind w:firstLine="720"/>
+        <w:contextualSpacing/>
         <w:rPr>
           <w:rFonts w:ascii="Times New Roman" w:eastAsia="SimSun" w:hAnsi="Times New Roman" w:cs="Times New Roman"/>
           <w:sz w:val="24"/>
@@ -497,6 +949,7 @@
         </w:pBdr>
         <w:spacing w:after="0" w:line="240" w:lineRule="auto"/>
         <w:ind w:left="720"/>
+        <w:contextualSpacing/>
         <w:rPr>
           <w:rFonts w:ascii="Times New Roman" w:eastAsia="SimSun" w:hAnsi="Times New Roman" w:cs="Times New Roman"/>
           <w:sz w:val="24"/>
@@ -509,6 +962,7 @@
       <w:pPr>
         <w:spacing w:after="0" w:line="240" w:lineRule="auto"/>
         <w:ind w:firstLine="720"/>
+        <w:contextualSpacing/>
         <w:rPr>
           <w:rFonts w:ascii="Times New Roman" w:eastAsia="SimSun" w:hAnsi="Times New Roman" w:cs="Times New Roman"/>
           <w:sz w:val="24"/>
@@ -530,6 +984,7 @@
       <w:pPr>
         <w:spacing w:after="0" w:line="240" w:lineRule="auto"/>
         <w:ind w:left="720"/>
+        <w:contextualSpacing/>
         <w:rPr>
           <w:rFonts w:ascii="Times New Roman" w:eastAsia="SimSun" w:hAnsi="Times New Roman" w:cs="Times New Roman"/>
           <w:i/>
@@ -547,6 +1002,7 @@
         </w:pBdr>
         <w:spacing w:after="0" w:line="240" w:lineRule="auto"/>
         <w:ind w:left="720"/>
+        <w:contextualSpacing/>
         <w:rPr>
           <w:rFonts w:ascii="Times New Roman" w:eastAsia="SimSun" w:hAnsi="Times New Roman" w:cs="Times New Roman"/>
           <w:i/>
@@ -560,6 +1016,7 @@
       <w:pPr>
         <w:spacing w:after="0" w:line="240" w:lineRule="auto"/>
         <w:ind w:firstLine="720"/>
+        <w:contextualSpacing/>
         <w:rPr>
           <w:rFonts w:ascii="Times New Roman" w:eastAsia="SimSun" w:hAnsi="Times New Roman" w:cs="Times New Roman"/>
           <w:sz w:val="24"/>
@@ -584,17 +1041,19 @@
         </w:pBdr>
         <w:spacing w:after="0" w:line="240" w:lineRule="auto"/>
         <w:ind w:left="720"/>
-        <w:rPr>
-          <w:rFonts w:ascii="Times New Roman" w:eastAsia="SimSun" w:hAnsi="Times New Roman" w:cs="Times New Roman"/>
-          <w:sz w:val="24"/>
-          <w:szCs w:val="24"/>
-          <w:lang w:eastAsia="zh-CN"/>
-        </w:rPr>
-      </w:pPr>
-    </w:p>
-    <w:p>
-      <w:pPr>
-        <w:spacing w:after="0" w:line="240" w:lineRule="auto"/>
+        <w:contextualSpacing/>
+        <w:rPr>
+          <w:rFonts w:ascii="Times New Roman" w:eastAsia="SimSun" w:hAnsi="Times New Roman" w:cs="Times New Roman"/>
+          <w:sz w:val="24"/>
+          <w:szCs w:val="24"/>
+          <w:lang w:eastAsia="zh-CN"/>
+        </w:rPr>
+      </w:pPr>
+    </w:p>
+    <w:p>
+      <w:pPr>
+        <w:spacing w:after="0" w:line="240" w:lineRule="auto"/>
+        <w:contextualSpacing/>
         <w:rPr>
           <w:rFonts w:ascii="Times New Roman" w:eastAsia="SimSun" w:hAnsi="Times New Roman" w:cs="Times New Roman"/>
           <w:sz w:val="24"/>
@@ -618,6 +1077,7 @@
           <w:bottom w:val="single" w:sz="6" w:space="1" w:color="auto"/>
         </w:pBdr>
         <w:spacing w:after="0" w:line="240" w:lineRule="auto"/>
+        <w:contextualSpacing/>
         <w:rPr>
           <w:rFonts w:ascii="Times New Roman" w:eastAsia="SimSun" w:hAnsi="Times New Roman" w:cs="Times New Roman"/>
           <w:i/>
@@ -630,6 +1090,7 @@
     <w:p>
       <w:pPr>
         <w:spacing w:after="0" w:line="240" w:lineRule="auto"/>
+        <w:contextualSpacing/>
         <w:rPr>
           <w:rFonts w:ascii="Times New Roman" w:eastAsia="SimSun" w:hAnsi="Times New Roman" w:cs="Times New Roman"/>
           <w:sz w:val="24"/>
@@ -653,17 +1114,19 @@
           <w:bottom w:val="single" w:sz="6" w:space="1" w:color="auto"/>
         </w:pBdr>
         <w:spacing w:after="0" w:line="240" w:lineRule="auto"/>
-        <w:rPr>
-          <w:rFonts w:ascii="Times New Roman" w:eastAsia="SimSun" w:hAnsi="Times New Roman" w:cs="Times New Roman"/>
-          <w:sz w:val="24"/>
-          <w:szCs w:val="24"/>
-          <w:lang w:eastAsia="zh-CN"/>
-        </w:rPr>
-      </w:pPr>
-    </w:p>
-    <w:p>
-      <w:pPr>
-        <w:spacing w:after="0" w:line="240" w:lineRule="auto"/>
+        <w:contextualSpacing/>
+        <w:rPr>
+          <w:rFonts w:ascii="Times New Roman" w:eastAsia="SimSun" w:hAnsi="Times New Roman" w:cs="Times New Roman"/>
+          <w:sz w:val="24"/>
+          <w:szCs w:val="24"/>
+          <w:lang w:eastAsia="zh-CN"/>
+        </w:rPr>
+      </w:pPr>
+    </w:p>
+    <w:p>
+      <w:pPr>
+        <w:spacing w:after="0" w:line="240" w:lineRule="auto"/>
+        <w:contextualSpacing/>
         <w:rPr>
           <w:rFonts w:ascii="Times New Roman" w:eastAsia="SimSun" w:hAnsi="Times New Roman" w:cs="Times New Roman"/>
           <w:sz w:val="24"/>
@@ -706,6 +1169,7 @@
           <w:bottom w:val="single" w:sz="6" w:space="1" w:color="auto"/>
         </w:pBdr>
         <w:spacing w:after="0" w:line="240" w:lineRule="auto"/>
+        <w:contextualSpacing/>
         <w:rPr>
           <w:rFonts w:ascii="Times New Roman" w:eastAsia="SimSun" w:hAnsi="Times New Roman" w:cs="Times New Roman"/>
           <w:i/>
@@ -718,6 +1182,7 @@
     <w:p>
       <w:pPr>
         <w:spacing w:after="0" w:line="240" w:lineRule="auto"/>
+        <w:contextualSpacing/>
         <w:rPr>
           <w:rFonts w:ascii="Times New Roman" w:eastAsia="SimSun" w:hAnsi="Times New Roman" w:cs="Times New Roman"/>
           <w:sz w:val="24"/>
@@ -741,17 +1206,19 @@
           <w:bottom w:val="single" w:sz="6" w:space="1" w:color="auto"/>
         </w:pBdr>
         <w:spacing w:after="0" w:line="240" w:lineRule="auto"/>
-        <w:rPr>
-          <w:rFonts w:ascii="Times New Roman" w:eastAsia="SimSun" w:hAnsi="Times New Roman" w:cs="Times New Roman"/>
-          <w:sz w:val="24"/>
-          <w:szCs w:val="24"/>
-          <w:lang w:eastAsia="zh-CN"/>
-        </w:rPr>
-      </w:pPr>
-    </w:p>
-    <w:p>
-      <w:pPr>
-        <w:spacing w:after="0" w:line="240" w:lineRule="auto"/>
+        <w:contextualSpacing/>
+        <w:rPr>
+          <w:rFonts w:ascii="Times New Roman" w:eastAsia="SimSun" w:hAnsi="Times New Roman" w:cs="Times New Roman"/>
+          <w:sz w:val="24"/>
+          <w:szCs w:val="24"/>
+          <w:lang w:eastAsia="zh-CN"/>
+        </w:rPr>
+      </w:pPr>
+    </w:p>
+    <w:p>
+      <w:pPr>
+        <w:spacing w:after="0" w:line="240" w:lineRule="auto"/>
+        <w:contextualSpacing/>
         <w:rPr>
           <w:rFonts w:ascii="Times New Roman" w:eastAsia="SimSun" w:hAnsi="Times New Roman" w:cs="Times New Roman"/>
           <w:sz w:val="24"/>
@@ -775,17 +1242,19 @@
           <w:bottom w:val="single" w:sz="6" w:space="1" w:color="auto"/>
         </w:pBdr>
         <w:spacing w:after="0" w:line="240" w:lineRule="auto"/>
-        <w:rPr>
-          <w:rFonts w:ascii="Times New Roman" w:eastAsia="SimSun" w:hAnsi="Times New Roman" w:cs="Times New Roman"/>
-          <w:sz w:val="24"/>
-          <w:szCs w:val="24"/>
-          <w:lang w:eastAsia="zh-CN"/>
-        </w:rPr>
-      </w:pPr>
-    </w:p>
-    <w:p>
-      <w:pPr>
-        <w:spacing w:after="0" w:line="240" w:lineRule="auto"/>
+        <w:contextualSpacing/>
+        <w:rPr>
+          <w:rFonts w:ascii="Times New Roman" w:eastAsia="SimSun" w:hAnsi="Times New Roman" w:cs="Times New Roman"/>
+          <w:sz w:val="24"/>
+          <w:szCs w:val="24"/>
+          <w:lang w:eastAsia="zh-CN"/>
+        </w:rPr>
+      </w:pPr>
+    </w:p>
+    <w:p>
+      <w:pPr>
+        <w:spacing w:after="0" w:line="240" w:lineRule="auto"/>
+        <w:contextualSpacing/>
         <w:rPr>
           <w:rFonts w:ascii="Times New Roman" w:eastAsia="SimSun" w:hAnsi="Times New Roman" w:cs="Times New Roman"/>
           <w:sz w:val="24"/>
@@ -828,6 +1297,7 @@
           <w:bottom w:val="single" w:sz="6" w:space="1" w:color="auto"/>
         </w:pBdr>
         <w:spacing w:after="0" w:line="240" w:lineRule="auto"/>
+        <w:contextualSpacing/>
         <w:rPr>
           <w:rFonts w:ascii="Times New Roman" w:eastAsia="SimSun" w:hAnsi="Times New Roman" w:cs="Times New Roman"/>
           <w:i/>
@@ -840,6 +1310,7 @@
     <w:p>
       <w:pPr>
         <w:spacing w:after="0" w:line="240" w:lineRule="auto"/>
+        <w:contextualSpacing/>
         <w:rPr>
           <w:rFonts w:ascii="Times New Roman" w:eastAsia="SimSun" w:hAnsi="Times New Roman" w:cs="Times New Roman"/>
           <w:b/>
@@ -852,6 +1323,7 @@
     <w:p>
       <w:pPr>
         <w:spacing w:after="0" w:line="240" w:lineRule="auto"/>
+        <w:contextualSpacing/>
         <w:rPr>
           <w:rFonts w:ascii="Times New Roman" w:eastAsia="SimSun" w:hAnsi="Times New Roman" w:cs="Times New Roman"/>
           <w:b/>
@@ -878,6 +1350,7 @@
           <w:numId w:val="5"/>
         </w:numPr>
         <w:spacing w:after="0" w:line="240" w:lineRule="auto"/>
+        <w:contextualSpacing/>
         <w:rPr>
           <w:rFonts w:ascii="Times New Roman" w:eastAsia="SimSun" w:hAnsi="Times New Roman" w:cs="Times New Roman"/>
           <w:sz w:val="24"/>
@@ -902,6 +1375,7 @@
           <w:numId w:val="5"/>
         </w:numPr>
         <w:spacing w:after="0" w:line="240" w:lineRule="auto"/>
+        <w:contextualSpacing/>
         <w:rPr>
           <w:rFonts w:ascii="Times New Roman" w:eastAsia="SimSun" w:hAnsi="Times New Roman" w:cs="Times New Roman"/>
           <w:sz w:val="24"/>
@@ -926,6 +1400,7 @@
           <w:numId w:val="5"/>
         </w:numPr>
         <w:spacing w:after="0" w:line="240" w:lineRule="auto"/>
+        <w:contextualSpacing/>
         <w:rPr>
           <w:rFonts w:ascii="Times New Roman" w:eastAsia="SimSun" w:hAnsi="Times New Roman" w:cs="Times New Roman"/>
           <w:sz w:val="24"/>
@@ -946,6 +1421,7 @@
     <w:p>
       <w:pPr>
         <w:spacing w:after="0" w:line="240" w:lineRule="auto"/>
+        <w:contextualSpacing/>
         <w:rPr>
           <w:rFonts w:ascii="Times New Roman" w:eastAsia="SimSun" w:hAnsi="Times New Roman" w:cs="Times New Roman"/>
           <w:b/>
@@ -972,6 +1448,7 @@
           <w:numId w:val="6"/>
         </w:numPr>
         <w:spacing w:after="0" w:line="240" w:lineRule="auto"/>
+        <w:contextualSpacing/>
         <w:rPr>
           <w:rFonts w:ascii="Times New Roman" w:eastAsia="SimSun" w:hAnsi="Times New Roman" w:cs="Times New Roman"/>
           <w:sz w:val="24"/>
@@ -996,6 +1473,7 @@
           <w:numId w:val="6"/>
         </w:numPr>
         <w:spacing w:after="0" w:line="240" w:lineRule="auto"/>
+        <w:contextualSpacing/>
         <w:rPr>
           <w:rFonts w:ascii="Times New Roman" w:eastAsia="SimSun" w:hAnsi="Times New Roman" w:cs="Times New Roman"/>
           <w:sz w:val="24"/>
@@ -1020,6 +1498,7 @@
           <w:numId w:val="6"/>
         </w:numPr>
         <w:spacing w:after="0" w:line="240" w:lineRule="auto"/>
+        <w:contextualSpacing/>
         <w:rPr>
           <w:rFonts w:ascii="Times New Roman" w:eastAsia="SimSun" w:hAnsi="Times New Roman" w:cs="Times New Roman"/>
           <w:sz w:val="24"/>
@@ -1044,6 +1523,7 @@
           <w:numId w:val="6"/>
         </w:numPr>
         <w:spacing w:after="0" w:line="240" w:lineRule="auto"/>
+        <w:contextualSpacing/>
         <w:rPr>
           <w:rFonts w:ascii="Times New Roman" w:eastAsia="SimSun" w:hAnsi="Times New Roman" w:cs="Times New Roman"/>
           <w:sz w:val="24"/>
@@ -1064,6 +1544,7 @@
     <w:p>
       <w:pPr>
         <w:spacing w:after="0" w:line="240" w:lineRule="auto"/>
+        <w:contextualSpacing/>
         <w:rPr>
           <w:rFonts w:ascii="Times New Roman" w:eastAsia="SimSun" w:hAnsi="Times New Roman" w:cs="Times New Roman"/>
           <w:b/>
@@ -1090,6 +1571,7 @@
           <w:numId w:val="7"/>
         </w:numPr>
         <w:spacing w:after="0" w:line="240" w:lineRule="auto"/>
+        <w:contextualSpacing/>
         <w:rPr>
           <w:rFonts w:ascii="Times New Roman" w:eastAsia="SimSun" w:hAnsi="Times New Roman" w:cs="Times New Roman"/>
           <w:sz w:val="24"/>
@@ -1114,6 +1596,7 @@
           <w:numId w:val="7"/>
         </w:numPr>
         <w:spacing w:after="0" w:line="240" w:lineRule="auto"/>
+        <w:contextualSpacing/>
         <w:rPr>
           <w:rFonts w:ascii="Times New Roman" w:eastAsia="SimSun" w:hAnsi="Times New Roman" w:cs="Times New Roman"/>
           <w:sz w:val="24"/>
@@ -1138,6 +1621,7 @@
           <w:numId w:val="7"/>
         </w:numPr>
         <w:spacing w:after="0" w:line="240" w:lineRule="auto"/>
+        <w:contextualSpacing/>
         <w:rPr>
           <w:rFonts w:ascii="Times New Roman" w:eastAsia="SimSun" w:hAnsi="Times New Roman" w:cs="Times New Roman"/>
           <w:sz w:val="24"/>
@@ -1162,6 +1646,7 @@
           <w:numId w:val="7"/>
         </w:numPr>
         <w:spacing w:after="0" w:line="240" w:lineRule="auto"/>
+        <w:contextualSpacing/>
         <w:rPr>
           <w:rFonts w:ascii="Times New Roman" w:eastAsia="SimSun" w:hAnsi="Times New Roman" w:cs="Times New Roman"/>
           <w:sz w:val="24"/>
@@ -1186,6 +1671,7 @@
           <w:numId w:val="7"/>
         </w:numPr>
         <w:spacing w:after="0" w:line="240" w:lineRule="auto"/>
+        <w:contextualSpacing/>
         <w:rPr>
           <w:rFonts w:ascii="Times New Roman" w:eastAsia="SimSun" w:hAnsi="Times New Roman" w:cs="Times New Roman"/>
           <w:sz w:val="24"/>
@@ -1205,23 +1691,45 @@
     </w:p>
     <w:p>
       <w:pPr>
-        <w:rPr>
-          <w:rFonts w:ascii="Arial" w:hAnsi="Arial" w:cs="Arial"/>
-          <w:sz w:val="24"/>
-        </w:rPr>
-      </w:pPr>
-    </w:p>
-    <w:p>
-      <w:pPr>
-        <w:jc w:val="center"/>
-        <w:rPr>
-          <w:rFonts w:ascii="Arial" w:hAnsi="Arial" w:cs="Arial"/>
-          <w:sz w:val="48"/>
-        </w:rPr>
-      </w:pPr>
-    </w:p>
-    <w:p>
-      <w:pPr>
+        <w:spacing w:after="0" w:line="240" w:lineRule="auto"/>
+        <w:contextualSpacing/>
+        <w:rPr>
+          <w:rFonts w:ascii="Arial" w:hAnsi="Arial" w:cs="Arial"/>
+          <w:sz w:val="24"/>
+        </w:rPr>
+      </w:pPr>
+    </w:p>
+    <w:p>
+      <w:pPr>
+        <w:spacing w:after="0" w:line="240" w:lineRule="auto"/>
+        <w:contextualSpacing/>
+        <w:rPr>
+          <w:rFonts w:ascii="Arial" w:hAnsi="Arial" w:cs="Arial"/>
+          <w:sz w:val="24"/>
+        </w:rPr>
+      </w:pPr>
+    </w:p>
+    <w:p>
+      <w:pPr>
+        <w:spacing w:after="0" w:line="240" w:lineRule="auto"/>
+        <w:contextualSpacing/>
+        <w:rPr>
+          <w:rFonts w:ascii="Arial" w:hAnsi="Arial" w:cs="Arial"/>
+          <w:sz w:val="24"/>
+        </w:rPr>
+      </w:pPr>
+      <w:r>
+        <w:rPr>
+          <w:rFonts w:ascii="Arial" w:hAnsi="Arial" w:cs="Arial"/>
+          <w:sz w:val="24"/>
+        </w:rPr>
+        <w:br w:type="page"/>
+      </w:r>
+    </w:p>
+    <w:p>
+      <w:pPr>
+        <w:spacing w:after="0" w:line="240" w:lineRule="auto"/>
+        <w:contextualSpacing/>
         <w:rPr>
           <w:rFonts w:ascii="Arial" w:hAnsi="Arial" w:cs="Arial"/>
           <w:sz w:val="24"/>
@@ -1244,14 +1752,18 @@
     </w:p>
     <w:p>
       <w:pPr>
-        <w:rPr>
-          <w:rFonts w:ascii="Arial" w:hAnsi="Arial" w:cs="Arial"/>
-          <w:sz w:val="24"/>
-        </w:rPr>
-      </w:pPr>
-    </w:p>
-    <w:p>
-      <w:pPr>
+        <w:spacing w:after="0" w:line="240" w:lineRule="auto"/>
+        <w:contextualSpacing/>
+        <w:rPr>
+          <w:rFonts w:ascii="Arial" w:hAnsi="Arial" w:cs="Arial"/>
+          <w:sz w:val="24"/>
+        </w:rPr>
+      </w:pPr>
+    </w:p>
+    <w:p>
+      <w:pPr>
+        <w:spacing w:after="0" w:line="240" w:lineRule="auto"/>
+        <w:contextualSpacing/>
         <w:rPr>
           <w:rFonts w:ascii="Arial" w:hAnsi="Arial" w:cs="Arial"/>
           <w:sz w:val="24"/>
@@ -1267,6 +1779,8 @@
     </w:p>
     <w:p>
       <w:pPr>
+        <w:spacing w:after="0" w:line="240" w:lineRule="auto"/>
+        <w:contextualSpacing/>
         <w:rPr>
           <w:rFonts w:ascii="Arial" w:hAnsi="Arial" w:cs="Arial"/>
           <w:sz w:val="24"/>
@@ -1282,22 +1796,28 @@
     </w:p>
     <w:p>
       <w:pPr>
-        <w:rPr>
-          <w:rFonts w:ascii="Arial" w:hAnsi="Arial" w:cs="Arial"/>
-          <w:sz w:val="24"/>
-        </w:rPr>
-      </w:pPr>
-    </w:p>
-    <w:p>
-      <w:pPr>
-        <w:rPr>
-          <w:rFonts w:ascii="Arial" w:hAnsi="Arial" w:cs="Arial"/>
-          <w:sz w:val="24"/>
-        </w:rPr>
-      </w:pPr>
-    </w:p>
-    <w:p>
-      <w:pPr>
+        <w:spacing w:after="0" w:line="240" w:lineRule="auto"/>
+        <w:contextualSpacing/>
+        <w:rPr>
+          <w:rFonts w:ascii="Arial" w:hAnsi="Arial" w:cs="Arial"/>
+          <w:sz w:val="24"/>
+        </w:rPr>
+      </w:pPr>
+    </w:p>
+    <w:p>
+      <w:pPr>
+        <w:spacing w:after="0" w:line="240" w:lineRule="auto"/>
+        <w:contextualSpacing/>
+        <w:rPr>
+          <w:rFonts w:ascii="Arial" w:hAnsi="Arial" w:cs="Arial"/>
+          <w:sz w:val="24"/>
+        </w:rPr>
+      </w:pPr>
+    </w:p>
+    <w:p>
+      <w:pPr>
+        <w:spacing w:after="0" w:line="240" w:lineRule="auto"/>
+        <w:contextualSpacing/>
         <w:rPr>
           <w:rFonts w:ascii="Arial" w:hAnsi="Arial" w:cs="Arial"/>
           <w:sz w:val="24"/>
@@ -1313,21 +1833,27 @@
     </w:p>
     <w:p>
       <w:pPr>
-        <w:rPr>
-          <w:rFonts w:ascii="Arial" w:hAnsi="Arial" w:cs="Arial"/>
-          <w:sz w:val="24"/>
-        </w:rPr>
-      </w:pPr>
-    </w:p>
-    <w:p>
-      <w:pPr>
-        <w:rPr>
-          <w:sz w:val="24"/>
-        </w:rPr>
-      </w:pPr>
-    </w:p>
-    <w:p>
-      <w:pPr>
+        <w:spacing w:after="0" w:line="240" w:lineRule="auto"/>
+        <w:contextualSpacing/>
+        <w:rPr>
+          <w:rFonts w:ascii="Arial" w:hAnsi="Arial" w:cs="Arial"/>
+          <w:sz w:val="24"/>
+        </w:rPr>
+      </w:pPr>
+    </w:p>
+    <w:p>
+      <w:pPr>
+        <w:spacing w:after="0" w:line="240" w:lineRule="auto"/>
+        <w:contextualSpacing/>
+        <w:rPr>
+          <w:sz w:val="24"/>
+        </w:rPr>
+      </w:pPr>
+    </w:p>
+    <w:p>
+      <w:pPr>
+        <w:spacing w:after="0" w:line="240" w:lineRule="auto"/>
+        <w:contextualSpacing/>
         <w:rPr>
           <w:rFonts w:ascii="Arial" w:hAnsi="Arial" w:cs="Arial"/>
           <w:sz w:val="52"/>
@@ -1342,10 +1868,10 @@
       </w:r>
     </w:p>
     <w:sectPr>
-      <w:headerReference w:type="default" r:id="rId7"/>
-      <w:footerReference w:type="default" r:id="rId8"/>
+      <w:headerReference w:type="default" r:id="rId9"/>
+      <w:footerReference w:type="default" r:id="rId10"/>
       <w:pgSz w:w="11906" w:h="16838"/>
-      <w:pgMar w:top="567" w:right="567" w:bottom="567" w:left="567" w:header="708" w:footer="708" w:gutter="0"/>
+      <w:pgMar w:top="567" w:right="567" w:bottom="567" w:left="567" w:header="283" w:footer="283" w:gutter="0"/>
       <w:cols w:space="708"/>
       <w:docGrid w:linePitch="360"/>
     </w:sectPr>
@@ -1991,7 +2517,7 @@
   <w:abstractNum w:abstractNumId="4" w15:restartNumberingAfterBreak="0">
     <w:nsid w:val="50E94B71"/>
     <w:multiLevelType w:val="hybridMultilevel"/>
-    <w:tmpl w:val="FDCC0570"/>
+    <w:tmpl w:val="0640258E"/>
     <w:lvl w:ilvl="0" w:tplc="14090001">
       <w:start w:val="1"/>
       <w:numFmt w:val="bullet"/>
@@ -2004,7 +2530,7 @@
         <w:rFonts w:ascii="Symbol" w:hAnsi="Symbol" w:hint="default"/>
       </w:rPr>
     </w:lvl>
-    <w:lvl w:ilvl="1" w:tplc="14090003" w:tentative="1">
+    <w:lvl w:ilvl="1" w:tplc="14090003">
       <w:start w:val="1"/>
       <w:numFmt w:val="bullet"/>
       <w:lvlText w:val="o"/>

</xml_diff>

<commit_message>
Finished Iteration 4 Plan
</commit_message>
<xml_diff>
--- a/Iteration 4/Iteration Plan 4.docx
+++ b/Iteration 4/Iteration Plan 4.docx
@@ -115,8 +115,6 @@
           </wp:inline>
         </w:drawing>
       </w:r>
-      <w:bookmarkStart w:id="0" w:name="_GoBack"/>
-      <w:bookmarkEnd w:id="0"/>
     </w:p>
     <w:p>
       <w:pPr>
@@ -471,21 +469,7 @@
           <w:rFonts w:ascii="Arial" w:hAnsi="Arial" w:cs="Arial"/>
           <w:sz w:val="24"/>
         </w:rPr>
-        <w:t>Add Game Theme (Using</w:t>
-      </w:r>
-      <w:r>
-        <w:rPr>
-          <w:rFonts w:ascii="Arial" w:hAnsi="Arial" w:cs="Arial"/>
-          <w:sz w:val="24"/>
-        </w:rPr>
-        <w:t xml:space="preserve"> Christchurch Rebuild Images</w:t>
-      </w:r>
-      <w:r>
-        <w:rPr>
-          <w:rFonts w:ascii="Arial" w:hAnsi="Arial" w:cs="Arial"/>
-          <w:sz w:val="24"/>
-        </w:rPr>
-        <w:t>) – D</w:t>
+        <w:t>Add Game Theme (Using Christchurch Rebuild Images) – D</w:t>
       </w:r>
     </w:p>
     <w:p>
@@ -721,6 +705,69 @@
     </w:p>
     <w:p>
       <w:pPr>
+        <w:pStyle w:val="ListParagraph"/>
+        <w:numPr>
+          <w:ilvl w:val="1"/>
+          <w:numId w:val="4"/>
+        </w:numPr>
+        <w:spacing w:after="0" w:line="240" w:lineRule="auto"/>
+        <w:rPr>
+          <w:rFonts w:ascii="Arial" w:hAnsi="Arial" w:cs="Arial"/>
+          <w:sz w:val="24"/>
+        </w:rPr>
+      </w:pPr>
+      <w:r>
+        <w:rPr>
+          <w:rFonts w:ascii="Arial" w:hAnsi="Arial" w:cs="Arial"/>
+          <w:sz w:val="24"/>
+        </w:rPr>
+        <w:t>A – 180 Minutes</w:t>
+      </w:r>
+    </w:p>
+    <w:p>
+      <w:pPr>
+        <w:pStyle w:val="ListParagraph"/>
+        <w:numPr>
+          <w:ilvl w:val="1"/>
+          <w:numId w:val="4"/>
+        </w:numPr>
+        <w:spacing w:after="0" w:line="240" w:lineRule="auto"/>
+        <w:rPr>
+          <w:rFonts w:ascii="Arial" w:hAnsi="Arial" w:cs="Arial"/>
+          <w:sz w:val="24"/>
+        </w:rPr>
+      </w:pPr>
+      <w:r>
+        <w:rPr>
+          <w:rFonts w:ascii="Arial" w:hAnsi="Arial" w:cs="Arial"/>
+          <w:sz w:val="24"/>
+        </w:rPr>
+        <w:t xml:space="preserve">B – </w:t>
+      </w:r>
+    </w:p>
+    <w:p>
+      <w:pPr>
+        <w:pStyle w:val="ListParagraph"/>
+        <w:numPr>
+          <w:ilvl w:val="1"/>
+          <w:numId w:val="4"/>
+        </w:numPr>
+        <w:spacing w:after="0" w:line="240" w:lineRule="auto"/>
+        <w:rPr>
+          <w:rFonts w:ascii="Arial" w:hAnsi="Arial" w:cs="Arial"/>
+          <w:sz w:val="24"/>
+        </w:rPr>
+      </w:pPr>
+      <w:r>
+        <w:rPr>
+          <w:rFonts w:ascii="Arial" w:hAnsi="Arial" w:cs="Arial"/>
+          <w:sz w:val="24"/>
+        </w:rPr>
+        <w:t>C – 120 Minutes</w:t>
+      </w:r>
+    </w:p>
+    <w:p>
+      <w:pPr>
         <w:spacing w:after="0" w:line="240" w:lineRule="auto"/>
         <w:contextualSpacing/>
         <w:rPr>
@@ -842,6 +889,40 @@
           <w:lang w:eastAsia="zh-CN"/>
         </w:rPr>
       </w:pPr>
+      <w:r>
+        <w:rPr>
+          <w:rFonts w:ascii="Times New Roman" w:eastAsia="SimSun" w:hAnsi="Times New Roman" w:cs="Times New Roman"/>
+          <w:i/>
+          <w:sz w:val="24"/>
+          <w:szCs w:val="24"/>
+          <w:lang w:eastAsia="zh-CN"/>
+        </w:rPr>
+        <w:t xml:space="preserve">Read a text file on the </w:t>
+      </w:r>
+      <w:proofErr w:type="spellStart"/>
+      <w:proofErr w:type="gramStart"/>
+      <w:r>
+        <w:rPr>
+          <w:rFonts w:ascii="Times New Roman" w:eastAsia="SimSun" w:hAnsi="Times New Roman" w:cs="Times New Roman"/>
+          <w:i/>
+          <w:sz w:val="24"/>
+          <w:szCs w:val="24"/>
+          <w:lang w:eastAsia="zh-CN"/>
+        </w:rPr>
+        <w:t>users</w:t>
+      </w:r>
+      <w:proofErr w:type="spellEnd"/>
+      <w:proofErr w:type="gramEnd"/>
+      <w:r>
+        <w:rPr>
+          <w:rFonts w:ascii="Times New Roman" w:eastAsia="SimSun" w:hAnsi="Times New Roman" w:cs="Times New Roman"/>
+          <w:i/>
+          <w:sz w:val="24"/>
+          <w:szCs w:val="24"/>
+          <w:lang w:eastAsia="zh-CN"/>
+        </w:rPr>
+        <w:t xml:space="preserve"> computer</w:t>
+      </w:r>
     </w:p>
     <w:p>
       <w:pPr>
@@ -880,6 +961,35 @@
           <w:lang w:eastAsia="zh-CN"/>
         </w:rPr>
       </w:pPr>
+      <w:r>
+        <w:rPr>
+          <w:rFonts w:ascii="Times New Roman" w:eastAsia="SimSun" w:hAnsi="Times New Roman" w:cs="Times New Roman"/>
+          <w:sz w:val="24"/>
+          <w:szCs w:val="24"/>
+          <w:lang w:eastAsia="zh-CN"/>
+        </w:rPr>
+        <w:t xml:space="preserve">The levels will not be read as a </w:t>
+      </w:r>
+      <w:proofErr w:type="spellStart"/>
+      <w:r>
+        <w:rPr>
+          <w:rFonts w:ascii="Times New Roman" w:eastAsia="SimSun" w:hAnsi="Times New Roman" w:cs="Times New Roman"/>
+          <w:sz w:val="24"/>
+          <w:szCs w:val="24"/>
+          <w:lang w:eastAsia="zh-CN"/>
+        </w:rPr>
+        <w:t>javascript</w:t>
+      </w:r>
+      <w:proofErr w:type="spellEnd"/>
+      <w:r>
+        <w:rPr>
+          <w:rFonts w:ascii="Times New Roman" w:eastAsia="SimSun" w:hAnsi="Times New Roman" w:cs="Times New Roman"/>
+          <w:sz w:val="24"/>
+          <w:szCs w:val="24"/>
+          <w:lang w:eastAsia="zh-CN"/>
+        </w:rPr>
+        <w:t xml:space="preserve"> file </w:t>
+      </w:r>
     </w:p>
     <w:p>
       <w:pPr>
@@ -919,6 +1029,16 @@
           <w:lang w:eastAsia="zh-CN"/>
         </w:rPr>
       </w:pPr>
+      <w:r>
+        <w:rPr>
+          <w:rFonts w:ascii="Times New Roman" w:eastAsia="SimSun" w:hAnsi="Times New Roman" w:cs="Times New Roman"/>
+          <w:i/>
+          <w:sz w:val="24"/>
+          <w:szCs w:val="24"/>
+          <w:lang w:eastAsia="zh-CN"/>
+        </w:rPr>
+        <w:t>Levels.txt</w:t>
+      </w:r>
     </w:p>
     <w:p>
       <w:pPr>
@@ -944,55 +1064,71 @@
     </w:p>
     <w:p>
       <w:pPr>
-        <w:pBdr>
-          <w:bottom w:val="single" w:sz="6" w:space="1" w:color="auto"/>
-        </w:pBdr>
+        <w:spacing w:after="0" w:line="240" w:lineRule="auto"/>
+        <w:ind w:firstLine="720"/>
+        <w:contextualSpacing/>
+        <w:rPr>
+          <w:rFonts w:ascii="Times New Roman" w:eastAsia="SimSun" w:hAnsi="Times New Roman" w:cs="Times New Roman"/>
+          <w:sz w:val="24"/>
+          <w:szCs w:val="24"/>
+          <w:lang w:eastAsia="zh-CN"/>
+        </w:rPr>
+      </w:pPr>
+      <w:r>
+        <w:rPr>
+          <w:rFonts w:ascii="Times New Roman" w:eastAsia="SimSun" w:hAnsi="Times New Roman" w:cs="Times New Roman"/>
+          <w:sz w:val="24"/>
+          <w:szCs w:val="24"/>
+          <w:lang w:eastAsia="zh-CN"/>
+        </w:rPr>
+        <w:t>The split levels as an [], split with the BREAK word</w:t>
+      </w:r>
+    </w:p>
+    <w:p>
+      <w:pPr>
+        <w:spacing w:after="0" w:line="240" w:lineRule="auto"/>
+        <w:ind w:firstLine="720"/>
+        <w:contextualSpacing/>
+        <w:rPr>
+          <w:rFonts w:ascii="Times New Roman" w:eastAsia="SimSun" w:hAnsi="Times New Roman" w:cs="Times New Roman"/>
+          <w:sz w:val="24"/>
+          <w:szCs w:val="24"/>
+          <w:lang w:eastAsia="zh-CN"/>
+        </w:rPr>
+      </w:pPr>
+      <w:r>
+        <w:rPr>
+          <w:rFonts w:ascii="Times New Roman" w:eastAsia="SimSun" w:hAnsi="Times New Roman" w:cs="Times New Roman"/>
+          <w:sz w:val="24"/>
+          <w:szCs w:val="24"/>
+          <w:lang w:eastAsia="zh-CN"/>
+        </w:rPr>
+        <w:t>Pre-conditions</w:t>
+      </w:r>
+    </w:p>
+    <w:p>
+      <w:pPr>
         <w:spacing w:after="0" w:line="240" w:lineRule="auto"/>
         <w:ind w:left="720"/>
         <w:contextualSpacing/>
         <w:rPr>
           <w:rFonts w:ascii="Times New Roman" w:eastAsia="SimSun" w:hAnsi="Times New Roman" w:cs="Times New Roman"/>
-          <w:sz w:val="24"/>
-          <w:szCs w:val="24"/>
-          <w:lang w:eastAsia="zh-CN"/>
-        </w:rPr>
-      </w:pPr>
-    </w:p>
-    <w:p>
-      <w:pPr>
-        <w:spacing w:after="0" w:line="240" w:lineRule="auto"/>
-        <w:ind w:firstLine="720"/>
-        <w:contextualSpacing/>
-        <w:rPr>
-          <w:rFonts w:ascii="Times New Roman" w:eastAsia="SimSun" w:hAnsi="Times New Roman" w:cs="Times New Roman"/>
-          <w:sz w:val="24"/>
-          <w:szCs w:val="24"/>
-          <w:lang w:eastAsia="zh-CN"/>
-        </w:rPr>
-      </w:pPr>
-      <w:r>
-        <w:rPr>
-          <w:rFonts w:ascii="Times New Roman" w:eastAsia="SimSun" w:hAnsi="Times New Roman" w:cs="Times New Roman"/>
-          <w:sz w:val="24"/>
-          <w:szCs w:val="24"/>
-          <w:lang w:eastAsia="zh-CN"/>
-        </w:rPr>
-        <w:t>Pre-conditions</w:t>
-      </w:r>
-    </w:p>
-    <w:p>
-      <w:pPr>
-        <w:spacing w:after="0" w:line="240" w:lineRule="auto"/>
-        <w:ind w:left="720"/>
-        <w:contextualSpacing/>
-        <w:rPr>
-          <w:rFonts w:ascii="Times New Roman" w:eastAsia="SimSun" w:hAnsi="Times New Roman" w:cs="Times New Roman"/>
           <w:i/>
           <w:sz w:val="24"/>
           <w:szCs w:val="24"/>
           <w:lang w:eastAsia="zh-CN"/>
         </w:rPr>
       </w:pPr>
+      <w:r>
+        <w:rPr>
+          <w:rFonts w:ascii="Times New Roman" w:eastAsia="SimSun" w:hAnsi="Times New Roman" w:cs="Times New Roman"/>
+          <w:i/>
+          <w:sz w:val="24"/>
+          <w:szCs w:val="24"/>
+          <w:lang w:eastAsia="zh-CN"/>
+        </w:rPr>
+        <w:t xml:space="preserve">The user has inputted a levels file </w:t>
+      </w:r>
     </w:p>
     <w:p>
       <w:pPr>
@@ -1049,6 +1185,15 @@
           <w:lang w:eastAsia="zh-CN"/>
         </w:rPr>
       </w:pPr>
+      <w:r>
+        <w:rPr>
+          <w:rFonts w:ascii="Times New Roman" w:eastAsia="SimSun" w:hAnsi="Times New Roman" w:cs="Times New Roman"/>
+          <w:sz w:val="24"/>
+          <w:szCs w:val="24"/>
+          <w:lang w:eastAsia="zh-CN"/>
+        </w:rPr>
+        <w:t>We can use the levels file to create all the levels</w:t>
+      </w:r>
     </w:p>
     <w:p>
       <w:pPr>
@@ -1086,6 +1231,40 @@
           <w:lang w:eastAsia="zh-CN"/>
         </w:rPr>
       </w:pPr>
+      <w:proofErr w:type="spellStart"/>
+      <w:r>
+        <w:rPr>
+          <w:rFonts w:ascii="Times New Roman" w:eastAsia="SimSun" w:hAnsi="Times New Roman" w:cs="Times New Roman"/>
+          <w:i/>
+          <w:sz w:val="24"/>
+          <w:szCs w:val="24"/>
+          <w:lang w:eastAsia="zh-CN"/>
+        </w:rPr>
+        <w:t>findGameLevels</w:t>
+      </w:r>
+      <w:proofErr w:type="spellEnd"/>
+      <w:r>
+        <w:rPr>
+          <w:rFonts w:ascii="Times New Roman" w:eastAsia="SimSun" w:hAnsi="Times New Roman" w:cs="Times New Roman"/>
+          <w:i/>
+          <w:sz w:val="24"/>
+          <w:szCs w:val="24"/>
+          <w:lang w:eastAsia="zh-CN"/>
+        </w:rPr>
+        <w:t xml:space="preserve"> and </w:t>
+      </w:r>
+      <w:proofErr w:type="spellStart"/>
+      <w:r>
+        <w:rPr>
+          <w:rFonts w:ascii="Times New Roman" w:eastAsia="SimSun" w:hAnsi="Times New Roman" w:cs="Times New Roman"/>
+          <w:i/>
+          <w:sz w:val="24"/>
+          <w:szCs w:val="24"/>
+          <w:lang w:eastAsia="zh-CN"/>
+        </w:rPr>
+        <w:t>getFile</w:t>
+      </w:r>
+      <w:proofErr w:type="spellEnd"/>
     </w:p>
     <w:p>
       <w:pPr>
@@ -1122,6 +1301,15 @@
           <w:lang w:eastAsia="zh-CN"/>
         </w:rPr>
       </w:pPr>
+      <w:r>
+        <w:rPr>
+          <w:rFonts w:ascii="Times New Roman" w:eastAsia="SimSun" w:hAnsi="Times New Roman" w:cs="Times New Roman"/>
+          <w:sz w:val="24"/>
+          <w:szCs w:val="24"/>
+          <w:lang w:eastAsia="zh-CN"/>
+        </w:rPr>
+        <w:t>The levels file shows up in the console after a log</w:t>
+      </w:r>
     </w:p>
     <w:p>
       <w:pPr>
@@ -1178,6 +1366,60 @@
           <w:lang w:eastAsia="zh-CN"/>
         </w:rPr>
       </w:pPr>
+      <w:r>
+        <w:rPr>
+          <w:rFonts w:ascii="Times New Roman" w:eastAsia="SimSun" w:hAnsi="Times New Roman" w:cs="Times New Roman"/>
+          <w:i/>
+          <w:sz w:val="24"/>
+          <w:szCs w:val="24"/>
+          <w:lang w:eastAsia="zh-CN"/>
+        </w:rPr>
+        <w:t xml:space="preserve">Need to use </w:t>
+      </w:r>
+      <w:proofErr w:type="spellStart"/>
+      <w:r>
+        <w:rPr>
+          <w:rFonts w:ascii="Times New Roman" w:eastAsia="SimSun" w:hAnsi="Times New Roman" w:cs="Times New Roman"/>
+          <w:i/>
+          <w:sz w:val="24"/>
+          <w:szCs w:val="24"/>
+          <w:lang w:eastAsia="zh-CN"/>
+        </w:rPr>
+        <w:t>callback</w:t>
+      </w:r>
+      <w:proofErr w:type="spellEnd"/>
+      <w:r>
+        <w:rPr>
+          <w:rFonts w:ascii="Times New Roman" w:eastAsia="SimSun" w:hAnsi="Times New Roman" w:cs="Times New Roman"/>
+          <w:i/>
+          <w:sz w:val="24"/>
+          <w:szCs w:val="24"/>
+          <w:lang w:eastAsia="zh-CN"/>
+        </w:rPr>
+        <w:t xml:space="preserve"> methods, specifically a </w:t>
+      </w:r>
+      <w:proofErr w:type="spellStart"/>
+      <w:r>
+        <w:rPr>
+          <w:rFonts w:ascii="Times New Roman" w:eastAsia="SimSun" w:hAnsi="Times New Roman" w:cs="Times New Roman"/>
+          <w:i/>
+          <w:sz w:val="24"/>
+          <w:szCs w:val="24"/>
+          <w:lang w:eastAsia="zh-CN"/>
+        </w:rPr>
+        <w:t>javascript</w:t>
+      </w:r>
+      <w:proofErr w:type="spellEnd"/>
+      <w:r>
+        <w:rPr>
+          <w:rFonts w:ascii="Times New Roman" w:eastAsia="SimSun" w:hAnsi="Times New Roman" w:cs="Times New Roman"/>
+          <w:i/>
+          <w:sz w:val="24"/>
+          <w:szCs w:val="24"/>
+          <w:lang w:eastAsia="zh-CN"/>
+        </w:rPr>
+        <w:t xml:space="preserve"> promise with the await keyword in an asynchronous function</w:t>
+      </w:r>
     </w:p>
     <w:p>
       <w:pPr>
@@ -1214,6 +1456,15 @@
           <w:lang w:eastAsia="zh-CN"/>
         </w:rPr>
       </w:pPr>
+      <w:r>
+        <w:rPr>
+          <w:rFonts w:ascii="Times New Roman" w:eastAsia="SimSun" w:hAnsi="Times New Roman" w:cs="Times New Roman"/>
+          <w:sz w:val="24"/>
+          <w:szCs w:val="24"/>
+          <w:lang w:eastAsia="zh-CN"/>
+        </w:rPr>
+        <w:t>Handled outside of this function</w:t>
+      </w:r>
     </w:p>
     <w:p>
       <w:pPr>
@@ -1250,62 +1501,26 @@
           <w:lang w:eastAsia="zh-CN"/>
         </w:rPr>
       </w:pPr>
-    </w:p>
-    <w:p>
-      <w:pPr>
-        <w:spacing w:after="0" w:line="240" w:lineRule="auto"/>
-        <w:contextualSpacing/>
-        <w:rPr>
-          <w:rFonts w:ascii="Times New Roman" w:eastAsia="SimSun" w:hAnsi="Times New Roman" w:cs="Times New Roman"/>
-          <w:sz w:val="24"/>
-          <w:szCs w:val="24"/>
-          <w:lang w:eastAsia="zh-CN"/>
-        </w:rPr>
-      </w:pPr>
-      <w:r>
-        <w:rPr>
-          <w:rFonts w:ascii="Times New Roman" w:eastAsia="SimSun" w:hAnsi="Times New Roman" w:cs="Times New Roman"/>
-          <w:sz w:val="24"/>
-          <w:szCs w:val="24"/>
-          <w:lang w:eastAsia="zh-CN"/>
-        </w:rPr>
-        <w:t xml:space="preserve">Research </w:t>
-      </w:r>
-      <w:r>
-        <w:rPr>
-          <w:rFonts w:ascii="Times New Roman" w:eastAsia="SimSun" w:hAnsi="Times New Roman" w:cs="Times New Roman"/>
-          <w:sz w:val="24"/>
-          <w:szCs w:val="24"/>
-          <w:u w:val="single"/>
-          <w:lang w:eastAsia="zh-CN"/>
-        </w:rPr>
-        <w:t>algorithms</w:t>
-      </w:r>
-      <w:r>
-        <w:rPr>
-          <w:rFonts w:ascii="Times New Roman" w:eastAsia="SimSun" w:hAnsi="Times New Roman" w:cs="Times New Roman"/>
-          <w:sz w:val="24"/>
-          <w:szCs w:val="24"/>
-          <w:lang w:eastAsia="zh-CN"/>
-        </w:rPr>
-        <w:t xml:space="preserve"> &amp; data types</w:t>
-      </w:r>
-    </w:p>
-    <w:p>
-      <w:pPr>
-        <w:pBdr>
-          <w:bottom w:val="single" w:sz="6" w:space="1" w:color="auto"/>
-        </w:pBdr>
-        <w:spacing w:after="0" w:line="240" w:lineRule="auto"/>
-        <w:contextualSpacing/>
-        <w:rPr>
-          <w:rFonts w:ascii="Times New Roman" w:eastAsia="SimSun" w:hAnsi="Times New Roman" w:cs="Times New Roman"/>
-          <w:i/>
-          <w:sz w:val="24"/>
-          <w:szCs w:val="24"/>
-          <w:lang w:eastAsia="zh-CN"/>
-        </w:rPr>
-      </w:pPr>
+      <w:proofErr w:type="spellStart"/>
+      <w:r>
+        <w:rPr>
+          <w:rFonts w:ascii="Times New Roman" w:eastAsia="SimSun" w:hAnsi="Times New Roman" w:cs="Times New Roman"/>
+          <w:sz w:val="24"/>
+          <w:szCs w:val="24"/>
+          <w:lang w:eastAsia="zh-CN"/>
+        </w:rPr>
+        <w:t>Javascript</w:t>
+      </w:r>
+      <w:proofErr w:type="spellEnd"/>
+      <w:r>
+        <w:rPr>
+          <w:rFonts w:ascii="Times New Roman" w:eastAsia="SimSun" w:hAnsi="Times New Roman" w:cs="Times New Roman"/>
+          <w:sz w:val="24"/>
+          <w:szCs w:val="24"/>
+          <w:lang w:eastAsia="zh-CN"/>
+        </w:rPr>
+        <w:t xml:space="preserve"> has an inbuilt class for reading files</w:t>
+      </w:r>
     </w:p>
     <w:p>
       <w:pPr>
@@ -1319,11 +1534,7 @@
           <w:lang w:eastAsia="zh-CN"/>
         </w:rPr>
       </w:pPr>
-    </w:p>
-    <w:p>
-      <w:pPr>
-        <w:spacing w:after="0" w:line="240" w:lineRule="auto"/>
-        <w:contextualSpacing/>
+      <w:r>
         <w:rPr>
           <w:rFonts w:ascii="Times New Roman" w:eastAsia="SimSun" w:hAnsi="Times New Roman" w:cs="Times New Roman"/>
           <w:b/>
@@ -1331,8 +1542,90 @@
           <w:szCs w:val="24"/>
           <w:lang w:eastAsia="zh-CN"/>
         </w:rPr>
-      </w:pPr>
-      <w:r>
+        <w:t>WRITE PSEUDOCODE</w:t>
+      </w:r>
+    </w:p>
+    <w:p>
+      <w:pPr>
+        <w:spacing w:after="0" w:line="240" w:lineRule="auto"/>
+        <w:ind w:left="360"/>
+        <w:contextualSpacing/>
+        <w:rPr>
+          <w:rFonts w:ascii="Times New Roman" w:eastAsia="SimSun" w:hAnsi="Times New Roman" w:cs="Times New Roman"/>
+          <w:sz w:val="24"/>
+          <w:szCs w:val="24"/>
+          <w:lang w:eastAsia="zh-CN"/>
+        </w:rPr>
+      </w:pPr>
+      <w:r>
+        <w:rPr>
+          <w:rFonts w:ascii="Times New Roman" w:eastAsia="SimSun" w:hAnsi="Times New Roman" w:cs="Times New Roman"/>
+          <w:sz w:val="24"/>
+          <w:szCs w:val="24"/>
+          <w:lang w:eastAsia="zh-CN"/>
+        </w:rPr>
+        <w:t xml:space="preserve">Take in an input file event and then extract the first blob file, wait to read the blob file and bind it to a global variable, </w:t>
+      </w:r>
+    </w:p>
+    <w:p>
+      <w:pPr>
+        <w:spacing w:after="0" w:line="240" w:lineRule="auto"/>
+        <w:ind w:left="360"/>
+        <w:contextualSpacing/>
+        <w:rPr>
+          <w:rFonts w:ascii="Times New Roman" w:eastAsia="SimSun" w:hAnsi="Times New Roman" w:cs="Times New Roman"/>
+          <w:sz w:val="24"/>
+          <w:szCs w:val="24"/>
+          <w:lang w:eastAsia="zh-CN"/>
+        </w:rPr>
+      </w:pPr>
+    </w:p>
+    <w:p>
+      <w:pPr>
+        <w:spacing w:after="0" w:line="240" w:lineRule="auto"/>
+        <w:ind w:left="360"/>
+        <w:contextualSpacing/>
+        <w:rPr>
+          <w:rFonts w:ascii="Times New Roman" w:eastAsia="SimSun" w:hAnsi="Times New Roman" w:cs="Times New Roman"/>
+          <w:sz w:val="24"/>
+          <w:szCs w:val="24"/>
+          <w:lang w:eastAsia="zh-CN"/>
+        </w:rPr>
+      </w:pPr>
+      <w:r>
+        <w:rPr>
+          <w:rFonts w:ascii="Times New Roman" w:eastAsia="SimSun" w:hAnsi="Times New Roman" w:cs="Times New Roman"/>
+          <w:sz w:val="24"/>
+          <w:szCs w:val="24"/>
+          <w:lang w:eastAsia="zh-CN"/>
+        </w:rPr>
+        <w:t xml:space="preserve">When the file reader loads bind the result of file reader to a </w:t>
+      </w:r>
+      <w:proofErr w:type="spellStart"/>
+      <w:r>
+        <w:rPr>
+          <w:rFonts w:ascii="Times New Roman" w:eastAsia="SimSun" w:hAnsi="Times New Roman" w:cs="Times New Roman"/>
+          <w:sz w:val="24"/>
+          <w:szCs w:val="24"/>
+          <w:lang w:eastAsia="zh-CN"/>
+        </w:rPr>
+        <w:t>var</w:t>
+      </w:r>
+      <w:proofErr w:type="spellEnd"/>
+      <w:r>
+        <w:rPr>
+          <w:rFonts w:ascii="Times New Roman" w:eastAsia="SimSun" w:hAnsi="Times New Roman" w:cs="Times New Roman"/>
+          <w:sz w:val="24"/>
+          <w:szCs w:val="24"/>
+          <w:lang w:eastAsia="zh-CN"/>
+        </w:rPr>
+        <w:t xml:space="preserve"> result, split that result by ‘BREAK’ and then resolve with the split result</w:t>
+      </w:r>
+    </w:p>
+    <w:p>
+      <w:pPr>
+        <w:spacing w:after="0" w:line="240" w:lineRule="auto"/>
+        <w:contextualSpacing/>
         <w:rPr>
           <w:rFonts w:ascii="Times New Roman" w:eastAsia="SimSun" w:hAnsi="Times New Roman" w:cs="Times New Roman"/>
           <w:b/>
@@ -1340,88 +1633,8 @@
           <w:szCs w:val="24"/>
           <w:lang w:eastAsia="zh-CN"/>
         </w:rPr>
-        <w:t>WRITE PSEUDOCODE</w:t>
-      </w:r>
-    </w:p>
-    <w:p>
-      <w:pPr>
-        <w:numPr>
-          <w:ilvl w:val="0"/>
-          <w:numId w:val="5"/>
-        </w:numPr>
-        <w:spacing w:after="0" w:line="240" w:lineRule="auto"/>
-        <w:contextualSpacing/>
-        <w:rPr>
-          <w:rFonts w:ascii="Times New Roman" w:eastAsia="SimSun" w:hAnsi="Times New Roman" w:cs="Times New Roman"/>
-          <w:sz w:val="24"/>
-          <w:szCs w:val="24"/>
-          <w:lang w:eastAsia="zh-CN"/>
-        </w:rPr>
-      </w:pPr>
-      <w:r>
-        <w:rPr>
-          <w:rFonts w:ascii="Times New Roman" w:eastAsia="SimSun" w:hAnsi="Times New Roman" w:cs="Times New Roman"/>
-          <w:sz w:val="24"/>
-          <w:szCs w:val="24"/>
-          <w:lang w:eastAsia="zh-CN"/>
-        </w:rPr>
-        <w:t>Think about the data</w:t>
-      </w:r>
-    </w:p>
-    <w:p>
-      <w:pPr>
-        <w:numPr>
-          <w:ilvl w:val="0"/>
-          <w:numId w:val="5"/>
-        </w:numPr>
-        <w:spacing w:after="0" w:line="240" w:lineRule="auto"/>
-        <w:contextualSpacing/>
-        <w:rPr>
-          <w:rFonts w:ascii="Times New Roman" w:eastAsia="SimSun" w:hAnsi="Times New Roman" w:cs="Times New Roman"/>
-          <w:sz w:val="24"/>
-          <w:szCs w:val="24"/>
-          <w:lang w:eastAsia="zh-CN"/>
-        </w:rPr>
-      </w:pPr>
-      <w:r>
-        <w:rPr>
-          <w:rFonts w:ascii="Times New Roman" w:eastAsia="SimSun" w:hAnsi="Times New Roman" w:cs="Times New Roman"/>
-          <w:sz w:val="24"/>
-          <w:szCs w:val="24"/>
-          <w:lang w:eastAsia="zh-CN"/>
-        </w:rPr>
-        <w:t>Check the pseudocode</w:t>
-      </w:r>
-    </w:p>
-    <w:p>
-      <w:pPr>
-        <w:numPr>
-          <w:ilvl w:val="0"/>
-          <w:numId w:val="5"/>
-        </w:numPr>
-        <w:spacing w:after="0" w:line="240" w:lineRule="auto"/>
-        <w:contextualSpacing/>
-        <w:rPr>
-          <w:rFonts w:ascii="Times New Roman" w:eastAsia="SimSun" w:hAnsi="Times New Roman" w:cs="Times New Roman"/>
-          <w:sz w:val="24"/>
-          <w:szCs w:val="24"/>
-          <w:lang w:eastAsia="zh-CN"/>
-        </w:rPr>
-      </w:pPr>
-      <w:r>
-        <w:rPr>
-          <w:rFonts w:ascii="Times New Roman" w:eastAsia="SimSun" w:hAnsi="Times New Roman" w:cs="Times New Roman"/>
-          <w:sz w:val="24"/>
-          <w:szCs w:val="24"/>
-          <w:lang w:eastAsia="zh-CN"/>
-        </w:rPr>
-        <w:t>Try ideas in pseudocode</w:t>
-      </w:r>
-    </w:p>
-    <w:p>
-      <w:pPr>
-        <w:spacing w:after="0" w:line="240" w:lineRule="auto"/>
-        <w:contextualSpacing/>
+      </w:pPr>
+      <w:r>
         <w:rPr>
           <w:rFonts w:ascii="Times New Roman" w:eastAsia="SimSun" w:hAnsi="Times New Roman" w:cs="Times New Roman"/>
           <w:b/>
@@ -1429,8 +1642,1319 @@
           <w:szCs w:val="24"/>
           <w:lang w:eastAsia="zh-CN"/>
         </w:rPr>
-      </w:pPr>
-      <w:r>
+        <w:t>CODE THE ROUTINE</w:t>
+      </w:r>
+    </w:p>
+    <w:p>
+      <w:pPr>
+        <w:shd w:val="clear" w:color="auto" w:fill="1E1E1E"/>
+        <w:spacing w:after="0" w:line="240" w:lineRule="auto"/>
+        <w:contextualSpacing/>
+        <w:rPr>
+          <w:rFonts w:ascii="Consolas" w:eastAsia="Times New Roman" w:hAnsi="Consolas" w:cs="Times New Roman"/>
+          <w:color w:val="D4D4D4"/>
+          <w:sz w:val="21"/>
+          <w:szCs w:val="21"/>
+          <w:lang w:eastAsia="en-NZ"/>
+        </w:rPr>
+      </w:pPr>
+      <w:r>
+        <w:rPr>
+          <w:rFonts w:ascii="Consolas" w:eastAsia="Times New Roman" w:hAnsi="Consolas" w:cs="Times New Roman"/>
+          <w:color w:val="569CD6"/>
+          <w:sz w:val="21"/>
+          <w:szCs w:val="21"/>
+          <w:lang w:eastAsia="en-NZ"/>
+        </w:rPr>
+        <w:t>class</w:t>
+      </w:r>
+      <w:r>
+        <w:rPr>
+          <w:rFonts w:ascii="Consolas" w:eastAsia="Times New Roman" w:hAnsi="Consolas" w:cs="Times New Roman"/>
+          <w:color w:val="D4D4D4"/>
+          <w:sz w:val="21"/>
+          <w:szCs w:val="21"/>
+          <w:lang w:eastAsia="en-NZ"/>
+        </w:rPr>
+        <w:t xml:space="preserve"> </w:t>
+      </w:r>
+      <w:proofErr w:type="spellStart"/>
+      <w:r>
+        <w:rPr>
+          <w:rFonts w:ascii="Consolas" w:eastAsia="Times New Roman" w:hAnsi="Consolas" w:cs="Times New Roman"/>
+          <w:color w:val="4EC9B0"/>
+          <w:sz w:val="21"/>
+          <w:szCs w:val="21"/>
+          <w:lang w:eastAsia="en-NZ"/>
+        </w:rPr>
+        <w:t>TextReader</w:t>
+      </w:r>
+      <w:proofErr w:type="spellEnd"/>
+      <w:r>
+        <w:rPr>
+          <w:rFonts w:ascii="Consolas" w:eastAsia="Times New Roman" w:hAnsi="Consolas" w:cs="Times New Roman"/>
+          <w:color w:val="D4D4D4"/>
+          <w:sz w:val="21"/>
+          <w:szCs w:val="21"/>
+          <w:lang w:eastAsia="en-NZ"/>
+        </w:rPr>
+        <w:t xml:space="preserve"> {</w:t>
+      </w:r>
+    </w:p>
+    <w:p>
+      <w:pPr>
+        <w:shd w:val="clear" w:color="auto" w:fill="1E1E1E"/>
+        <w:spacing w:after="0" w:line="240" w:lineRule="auto"/>
+        <w:contextualSpacing/>
+        <w:rPr>
+          <w:rFonts w:ascii="Consolas" w:eastAsia="Times New Roman" w:hAnsi="Consolas" w:cs="Times New Roman"/>
+          <w:color w:val="D4D4D4"/>
+          <w:sz w:val="21"/>
+          <w:szCs w:val="21"/>
+          <w:lang w:eastAsia="en-NZ"/>
+        </w:rPr>
+      </w:pPr>
+      <w:r>
+        <w:rPr>
+          <w:rFonts w:ascii="Consolas" w:eastAsia="Times New Roman" w:hAnsi="Consolas" w:cs="Times New Roman"/>
+          <w:color w:val="D4D4D4"/>
+          <w:sz w:val="21"/>
+          <w:szCs w:val="21"/>
+          <w:lang w:eastAsia="en-NZ"/>
+        </w:rPr>
+        <w:t xml:space="preserve">  </w:t>
+      </w:r>
+      <w:proofErr w:type="spellStart"/>
+      <w:r>
+        <w:rPr>
+          <w:rFonts w:ascii="Consolas" w:eastAsia="Times New Roman" w:hAnsi="Consolas" w:cs="Times New Roman"/>
+          <w:color w:val="DCDCAA"/>
+          <w:sz w:val="21"/>
+          <w:szCs w:val="21"/>
+          <w:lang w:eastAsia="en-NZ"/>
+        </w:rPr>
+        <w:t>getFile</w:t>
+      </w:r>
+      <w:proofErr w:type="spellEnd"/>
+      <w:r>
+        <w:rPr>
+          <w:rFonts w:ascii="Consolas" w:eastAsia="Times New Roman" w:hAnsi="Consolas" w:cs="Times New Roman"/>
+          <w:color w:val="D4D4D4"/>
+          <w:sz w:val="21"/>
+          <w:szCs w:val="21"/>
+          <w:lang w:eastAsia="en-NZ"/>
+        </w:rPr>
+        <w:t xml:space="preserve"> (</w:t>
+      </w:r>
+      <w:r>
+        <w:rPr>
+          <w:rFonts w:ascii="Consolas" w:eastAsia="Times New Roman" w:hAnsi="Consolas" w:cs="Times New Roman"/>
+          <w:color w:val="9CDCFE"/>
+          <w:sz w:val="21"/>
+          <w:szCs w:val="21"/>
+          <w:lang w:eastAsia="en-NZ"/>
+        </w:rPr>
+        <w:t>file</w:t>
+      </w:r>
+      <w:r>
+        <w:rPr>
+          <w:rFonts w:ascii="Consolas" w:eastAsia="Times New Roman" w:hAnsi="Consolas" w:cs="Times New Roman"/>
+          <w:color w:val="D4D4D4"/>
+          <w:sz w:val="21"/>
+          <w:szCs w:val="21"/>
+          <w:lang w:eastAsia="en-NZ"/>
+        </w:rPr>
+        <w:t>) {</w:t>
+      </w:r>
+    </w:p>
+    <w:p>
+      <w:pPr>
+        <w:shd w:val="clear" w:color="auto" w:fill="1E1E1E"/>
+        <w:spacing w:after="0" w:line="240" w:lineRule="auto"/>
+        <w:contextualSpacing/>
+        <w:rPr>
+          <w:rFonts w:ascii="Consolas" w:eastAsia="Times New Roman" w:hAnsi="Consolas" w:cs="Times New Roman"/>
+          <w:color w:val="D4D4D4"/>
+          <w:sz w:val="21"/>
+          <w:szCs w:val="21"/>
+          <w:lang w:eastAsia="en-NZ"/>
+        </w:rPr>
+      </w:pPr>
+      <w:r>
+        <w:rPr>
+          <w:rFonts w:ascii="Consolas" w:eastAsia="Times New Roman" w:hAnsi="Consolas" w:cs="Times New Roman"/>
+          <w:color w:val="D4D4D4"/>
+          <w:sz w:val="21"/>
+          <w:szCs w:val="21"/>
+          <w:lang w:eastAsia="en-NZ"/>
+        </w:rPr>
+        <w:t xml:space="preserve">    </w:t>
+      </w:r>
+      <w:r>
+        <w:rPr>
+          <w:rFonts w:ascii="Consolas" w:eastAsia="Times New Roman" w:hAnsi="Consolas" w:cs="Times New Roman"/>
+          <w:color w:val="C586C0"/>
+          <w:sz w:val="21"/>
+          <w:szCs w:val="21"/>
+          <w:lang w:eastAsia="en-NZ"/>
+        </w:rPr>
+        <w:t>return</w:t>
+      </w:r>
+      <w:r>
+        <w:rPr>
+          <w:rFonts w:ascii="Consolas" w:eastAsia="Times New Roman" w:hAnsi="Consolas" w:cs="Times New Roman"/>
+          <w:color w:val="D4D4D4"/>
+          <w:sz w:val="21"/>
+          <w:szCs w:val="21"/>
+          <w:lang w:eastAsia="en-NZ"/>
+        </w:rPr>
+        <w:t xml:space="preserve"> </w:t>
+      </w:r>
+      <w:r>
+        <w:rPr>
+          <w:rFonts w:ascii="Consolas" w:eastAsia="Times New Roman" w:hAnsi="Consolas" w:cs="Times New Roman"/>
+          <w:color w:val="569CD6"/>
+          <w:sz w:val="21"/>
+          <w:szCs w:val="21"/>
+          <w:lang w:eastAsia="en-NZ"/>
+        </w:rPr>
+        <w:t>new</w:t>
+      </w:r>
+      <w:r>
+        <w:rPr>
+          <w:rFonts w:ascii="Consolas" w:eastAsia="Times New Roman" w:hAnsi="Consolas" w:cs="Times New Roman"/>
+          <w:color w:val="D4D4D4"/>
+          <w:sz w:val="21"/>
+          <w:szCs w:val="21"/>
+          <w:lang w:eastAsia="en-NZ"/>
+        </w:rPr>
+        <w:t xml:space="preserve"> </w:t>
+      </w:r>
+      <w:proofErr w:type="gramStart"/>
+      <w:r>
+        <w:rPr>
+          <w:rFonts w:ascii="Consolas" w:eastAsia="Times New Roman" w:hAnsi="Consolas" w:cs="Times New Roman"/>
+          <w:color w:val="4EC9B0"/>
+          <w:sz w:val="21"/>
+          <w:szCs w:val="21"/>
+          <w:lang w:eastAsia="en-NZ"/>
+        </w:rPr>
+        <w:t>Promise</w:t>
+      </w:r>
+      <w:r>
+        <w:rPr>
+          <w:rFonts w:ascii="Consolas" w:eastAsia="Times New Roman" w:hAnsi="Consolas" w:cs="Times New Roman"/>
+          <w:color w:val="D4D4D4"/>
+          <w:sz w:val="21"/>
+          <w:szCs w:val="21"/>
+          <w:lang w:eastAsia="en-NZ"/>
+        </w:rPr>
+        <w:t>(</w:t>
+      </w:r>
+      <w:proofErr w:type="gramEnd"/>
+      <w:r>
+        <w:rPr>
+          <w:rFonts w:ascii="Consolas" w:eastAsia="Times New Roman" w:hAnsi="Consolas" w:cs="Times New Roman"/>
+          <w:color w:val="569CD6"/>
+          <w:sz w:val="21"/>
+          <w:szCs w:val="21"/>
+          <w:lang w:eastAsia="en-NZ"/>
+        </w:rPr>
+        <w:t>function</w:t>
+      </w:r>
+      <w:r>
+        <w:rPr>
+          <w:rFonts w:ascii="Consolas" w:eastAsia="Times New Roman" w:hAnsi="Consolas" w:cs="Times New Roman"/>
+          <w:color w:val="D4D4D4"/>
+          <w:sz w:val="21"/>
+          <w:szCs w:val="21"/>
+          <w:lang w:eastAsia="en-NZ"/>
+        </w:rPr>
+        <w:t xml:space="preserve"> (</w:t>
+      </w:r>
+      <w:r>
+        <w:rPr>
+          <w:rFonts w:ascii="Consolas" w:eastAsia="Times New Roman" w:hAnsi="Consolas" w:cs="Times New Roman"/>
+          <w:color w:val="9CDCFE"/>
+          <w:sz w:val="21"/>
+          <w:szCs w:val="21"/>
+          <w:lang w:eastAsia="en-NZ"/>
+        </w:rPr>
+        <w:t>resolve</w:t>
+      </w:r>
+      <w:r>
+        <w:rPr>
+          <w:rFonts w:ascii="Consolas" w:eastAsia="Times New Roman" w:hAnsi="Consolas" w:cs="Times New Roman"/>
+          <w:color w:val="D4D4D4"/>
+          <w:sz w:val="21"/>
+          <w:szCs w:val="21"/>
+          <w:lang w:eastAsia="en-NZ"/>
+        </w:rPr>
+        <w:t>) {</w:t>
+      </w:r>
+    </w:p>
+    <w:p>
+      <w:pPr>
+        <w:shd w:val="clear" w:color="auto" w:fill="1E1E1E"/>
+        <w:spacing w:after="0" w:line="240" w:lineRule="auto"/>
+        <w:contextualSpacing/>
+        <w:rPr>
+          <w:rFonts w:ascii="Consolas" w:eastAsia="Times New Roman" w:hAnsi="Consolas" w:cs="Times New Roman"/>
+          <w:color w:val="D4D4D4"/>
+          <w:sz w:val="21"/>
+          <w:szCs w:val="21"/>
+          <w:lang w:eastAsia="en-NZ"/>
+        </w:rPr>
+      </w:pPr>
+      <w:r>
+        <w:rPr>
+          <w:rFonts w:ascii="Consolas" w:eastAsia="Times New Roman" w:hAnsi="Consolas" w:cs="Times New Roman"/>
+          <w:color w:val="D4D4D4"/>
+          <w:sz w:val="21"/>
+          <w:szCs w:val="21"/>
+          <w:lang w:eastAsia="en-NZ"/>
+        </w:rPr>
+        <w:t xml:space="preserve">      </w:t>
+      </w:r>
+      <w:r>
+        <w:rPr>
+          <w:rFonts w:ascii="Consolas" w:eastAsia="Times New Roman" w:hAnsi="Consolas" w:cs="Times New Roman"/>
+          <w:color w:val="569CD6"/>
+          <w:sz w:val="21"/>
+          <w:szCs w:val="21"/>
+          <w:lang w:eastAsia="en-NZ"/>
+        </w:rPr>
+        <w:t>let</w:t>
+      </w:r>
+      <w:r>
+        <w:rPr>
+          <w:rFonts w:ascii="Consolas" w:eastAsia="Times New Roman" w:hAnsi="Consolas" w:cs="Times New Roman"/>
+          <w:color w:val="D4D4D4"/>
+          <w:sz w:val="21"/>
+          <w:szCs w:val="21"/>
+          <w:lang w:eastAsia="en-NZ"/>
+        </w:rPr>
+        <w:t xml:space="preserve"> reader = </w:t>
+      </w:r>
+      <w:r>
+        <w:rPr>
+          <w:rFonts w:ascii="Consolas" w:eastAsia="Times New Roman" w:hAnsi="Consolas" w:cs="Times New Roman"/>
+          <w:color w:val="569CD6"/>
+          <w:sz w:val="21"/>
+          <w:szCs w:val="21"/>
+          <w:lang w:eastAsia="en-NZ"/>
+        </w:rPr>
+        <w:t>new</w:t>
+      </w:r>
+      <w:r>
+        <w:rPr>
+          <w:rFonts w:ascii="Consolas" w:eastAsia="Times New Roman" w:hAnsi="Consolas" w:cs="Times New Roman"/>
+          <w:color w:val="D4D4D4"/>
+          <w:sz w:val="21"/>
+          <w:szCs w:val="21"/>
+          <w:lang w:eastAsia="en-NZ"/>
+        </w:rPr>
+        <w:t xml:space="preserve"> </w:t>
+      </w:r>
+      <w:proofErr w:type="spellStart"/>
+      <w:proofErr w:type="gramStart"/>
+      <w:r>
+        <w:rPr>
+          <w:rFonts w:ascii="Consolas" w:eastAsia="Times New Roman" w:hAnsi="Consolas" w:cs="Times New Roman"/>
+          <w:color w:val="4EC9B0"/>
+          <w:sz w:val="21"/>
+          <w:szCs w:val="21"/>
+          <w:lang w:eastAsia="en-NZ"/>
+        </w:rPr>
+        <w:t>FileReader</w:t>
+      </w:r>
+      <w:proofErr w:type="spellEnd"/>
+      <w:r>
+        <w:rPr>
+          <w:rFonts w:ascii="Consolas" w:eastAsia="Times New Roman" w:hAnsi="Consolas" w:cs="Times New Roman"/>
+          <w:color w:val="D4D4D4"/>
+          <w:sz w:val="21"/>
+          <w:szCs w:val="21"/>
+          <w:lang w:eastAsia="en-NZ"/>
+        </w:rPr>
+        <w:t>(</w:t>
+      </w:r>
+      <w:proofErr w:type="gramEnd"/>
+      <w:r>
+        <w:rPr>
+          <w:rFonts w:ascii="Consolas" w:eastAsia="Times New Roman" w:hAnsi="Consolas" w:cs="Times New Roman"/>
+          <w:color w:val="D4D4D4"/>
+          <w:sz w:val="21"/>
+          <w:szCs w:val="21"/>
+          <w:lang w:eastAsia="en-NZ"/>
+        </w:rPr>
+        <w:t>)</w:t>
+      </w:r>
+    </w:p>
+    <w:p>
+      <w:pPr>
+        <w:shd w:val="clear" w:color="auto" w:fill="1E1E1E"/>
+        <w:spacing w:after="0" w:line="240" w:lineRule="auto"/>
+        <w:contextualSpacing/>
+        <w:rPr>
+          <w:rFonts w:ascii="Consolas" w:eastAsia="Times New Roman" w:hAnsi="Consolas" w:cs="Times New Roman"/>
+          <w:color w:val="D4D4D4"/>
+          <w:sz w:val="21"/>
+          <w:szCs w:val="21"/>
+          <w:lang w:eastAsia="en-NZ"/>
+        </w:rPr>
+      </w:pPr>
+      <w:r>
+        <w:rPr>
+          <w:rFonts w:ascii="Consolas" w:eastAsia="Times New Roman" w:hAnsi="Consolas" w:cs="Times New Roman"/>
+          <w:color w:val="D4D4D4"/>
+          <w:sz w:val="21"/>
+          <w:szCs w:val="21"/>
+          <w:lang w:eastAsia="en-NZ"/>
+        </w:rPr>
+        <w:t xml:space="preserve">      </w:t>
+      </w:r>
+      <w:proofErr w:type="spellStart"/>
+      <w:proofErr w:type="gramStart"/>
+      <w:r>
+        <w:rPr>
+          <w:rFonts w:ascii="Consolas" w:eastAsia="Times New Roman" w:hAnsi="Consolas" w:cs="Times New Roman"/>
+          <w:color w:val="9CDCFE"/>
+          <w:sz w:val="21"/>
+          <w:szCs w:val="21"/>
+          <w:lang w:eastAsia="en-NZ"/>
+        </w:rPr>
+        <w:t>reader</w:t>
+      </w:r>
+      <w:r>
+        <w:rPr>
+          <w:rFonts w:ascii="Consolas" w:eastAsia="Times New Roman" w:hAnsi="Consolas" w:cs="Times New Roman"/>
+          <w:color w:val="D4D4D4"/>
+          <w:sz w:val="21"/>
+          <w:szCs w:val="21"/>
+          <w:lang w:eastAsia="en-NZ"/>
+        </w:rPr>
+        <w:t>.</w:t>
+      </w:r>
+      <w:r>
+        <w:rPr>
+          <w:rFonts w:ascii="Consolas" w:eastAsia="Times New Roman" w:hAnsi="Consolas" w:cs="Times New Roman"/>
+          <w:color w:val="DCDCAA"/>
+          <w:sz w:val="21"/>
+          <w:szCs w:val="21"/>
+          <w:lang w:eastAsia="en-NZ"/>
+        </w:rPr>
+        <w:t>onload</w:t>
+      </w:r>
+      <w:proofErr w:type="spellEnd"/>
+      <w:proofErr w:type="gramEnd"/>
+      <w:r>
+        <w:rPr>
+          <w:rFonts w:ascii="Consolas" w:eastAsia="Times New Roman" w:hAnsi="Consolas" w:cs="Times New Roman"/>
+          <w:color w:val="D4D4D4"/>
+          <w:sz w:val="21"/>
+          <w:szCs w:val="21"/>
+          <w:lang w:eastAsia="en-NZ"/>
+        </w:rPr>
+        <w:t xml:space="preserve"> = </w:t>
+      </w:r>
+      <w:r>
+        <w:rPr>
+          <w:rFonts w:ascii="Consolas" w:eastAsia="Times New Roman" w:hAnsi="Consolas" w:cs="Times New Roman"/>
+          <w:color w:val="569CD6"/>
+          <w:sz w:val="21"/>
+          <w:szCs w:val="21"/>
+          <w:lang w:eastAsia="en-NZ"/>
+        </w:rPr>
+        <w:t>function</w:t>
+      </w:r>
+      <w:r>
+        <w:rPr>
+          <w:rFonts w:ascii="Consolas" w:eastAsia="Times New Roman" w:hAnsi="Consolas" w:cs="Times New Roman"/>
+          <w:color w:val="D4D4D4"/>
+          <w:sz w:val="21"/>
+          <w:szCs w:val="21"/>
+          <w:lang w:eastAsia="en-NZ"/>
+        </w:rPr>
+        <w:t xml:space="preserve"> </w:t>
+      </w:r>
+      <w:r>
+        <w:rPr>
+          <w:rFonts w:ascii="Consolas" w:eastAsia="Times New Roman" w:hAnsi="Consolas" w:cs="Times New Roman"/>
+          <w:color w:val="DCDCAA"/>
+          <w:sz w:val="21"/>
+          <w:szCs w:val="21"/>
+          <w:lang w:eastAsia="en-NZ"/>
+        </w:rPr>
+        <w:t>found</w:t>
+      </w:r>
+      <w:r>
+        <w:rPr>
+          <w:rFonts w:ascii="Consolas" w:eastAsia="Times New Roman" w:hAnsi="Consolas" w:cs="Times New Roman"/>
+          <w:color w:val="D4D4D4"/>
+          <w:sz w:val="21"/>
+          <w:szCs w:val="21"/>
+          <w:lang w:eastAsia="en-NZ"/>
+        </w:rPr>
+        <w:t xml:space="preserve"> () {</w:t>
+      </w:r>
+    </w:p>
+    <w:p>
+      <w:pPr>
+        <w:shd w:val="clear" w:color="auto" w:fill="1E1E1E"/>
+        <w:spacing w:after="0" w:line="240" w:lineRule="auto"/>
+        <w:contextualSpacing/>
+        <w:rPr>
+          <w:rFonts w:ascii="Consolas" w:eastAsia="Times New Roman" w:hAnsi="Consolas" w:cs="Times New Roman"/>
+          <w:color w:val="D4D4D4"/>
+          <w:sz w:val="21"/>
+          <w:szCs w:val="21"/>
+          <w:lang w:eastAsia="en-NZ"/>
+        </w:rPr>
+      </w:pPr>
+      <w:r>
+        <w:rPr>
+          <w:rFonts w:ascii="Consolas" w:eastAsia="Times New Roman" w:hAnsi="Consolas" w:cs="Times New Roman"/>
+          <w:color w:val="D4D4D4"/>
+          <w:sz w:val="21"/>
+          <w:szCs w:val="21"/>
+          <w:lang w:eastAsia="en-NZ"/>
+        </w:rPr>
+        <w:t xml:space="preserve">        </w:t>
+      </w:r>
+      <w:r>
+        <w:rPr>
+          <w:rFonts w:ascii="Consolas" w:eastAsia="Times New Roman" w:hAnsi="Consolas" w:cs="Times New Roman"/>
+          <w:color w:val="569CD6"/>
+          <w:sz w:val="21"/>
+          <w:szCs w:val="21"/>
+          <w:lang w:eastAsia="en-NZ"/>
+        </w:rPr>
+        <w:t>let</w:t>
+      </w:r>
+      <w:r>
+        <w:rPr>
+          <w:rFonts w:ascii="Consolas" w:eastAsia="Times New Roman" w:hAnsi="Consolas" w:cs="Times New Roman"/>
+          <w:color w:val="D4D4D4"/>
+          <w:sz w:val="21"/>
+          <w:szCs w:val="21"/>
+          <w:lang w:eastAsia="en-NZ"/>
+        </w:rPr>
+        <w:t xml:space="preserve"> result = </w:t>
+      </w:r>
+      <w:proofErr w:type="spellStart"/>
+      <w:proofErr w:type="gramStart"/>
+      <w:r>
+        <w:rPr>
+          <w:rFonts w:ascii="Consolas" w:eastAsia="Times New Roman" w:hAnsi="Consolas" w:cs="Times New Roman"/>
+          <w:color w:val="9CDCFE"/>
+          <w:sz w:val="21"/>
+          <w:szCs w:val="21"/>
+          <w:lang w:eastAsia="en-NZ"/>
+        </w:rPr>
+        <w:t>reader</w:t>
+      </w:r>
+      <w:r>
+        <w:rPr>
+          <w:rFonts w:ascii="Consolas" w:eastAsia="Times New Roman" w:hAnsi="Consolas" w:cs="Times New Roman"/>
+          <w:color w:val="D4D4D4"/>
+          <w:sz w:val="21"/>
+          <w:szCs w:val="21"/>
+          <w:lang w:eastAsia="en-NZ"/>
+        </w:rPr>
+        <w:t>.</w:t>
+      </w:r>
+      <w:r>
+        <w:rPr>
+          <w:rFonts w:ascii="Consolas" w:eastAsia="Times New Roman" w:hAnsi="Consolas" w:cs="Times New Roman"/>
+          <w:color w:val="9CDCFE"/>
+          <w:sz w:val="21"/>
+          <w:szCs w:val="21"/>
+          <w:lang w:eastAsia="en-NZ"/>
+        </w:rPr>
+        <w:t>result</w:t>
+      </w:r>
+      <w:proofErr w:type="spellEnd"/>
+      <w:proofErr w:type="gramEnd"/>
+    </w:p>
+    <w:p>
+      <w:pPr>
+        <w:shd w:val="clear" w:color="auto" w:fill="1E1E1E"/>
+        <w:spacing w:after="0" w:line="240" w:lineRule="auto"/>
+        <w:contextualSpacing/>
+        <w:rPr>
+          <w:rFonts w:ascii="Consolas" w:eastAsia="Times New Roman" w:hAnsi="Consolas" w:cs="Times New Roman"/>
+          <w:color w:val="D4D4D4"/>
+          <w:sz w:val="21"/>
+          <w:szCs w:val="21"/>
+          <w:lang w:eastAsia="en-NZ"/>
+        </w:rPr>
+      </w:pPr>
+      <w:r>
+        <w:rPr>
+          <w:rFonts w:ascii="Consolas" w:eastAsia="Times New Roman" w:hAnsi="Consolas" w:cs="Times New Roman"/>
+          <w:color w:val="D4D4D4"/>
+          <w:sz w:val="21"/>
+          <w:szCs w:val="21"/>
+          <w:lang w:eastAsia="en-NZ"/>
+        </w:rPr>
+        <w:t xml:space="preserve">        </w:t>
+      </w:r>
+      <w:r>
+        <w:rPr>
+          <w:rFonts w:ascii="Consolas" w:eastAsia="Times New Roman" w:hAnsi="Consolas" w:cs="Times New Roman"/>
+          <w:color w:val="569CD6"/>
+          <w:sz w:val="21"/>
+          <w:szCs w:val="21"/>
+          <w:lang w:eastAsia="en-NZ"/>
+        </w:rPr>
+        <w:t>let</w:t>
+      </w:r>
+      <w:r>
+        <w:rPr>
+          <w:rFonts w:ascii="Consolas" w:eastAsia="Times New Roman" w:hAnsi="Consolas" w:cs="Times New Roman"/>
+          <w:color w:val="D4D4D4"/>
+          <w:sz w:val="21"/>
+          <w:szCs w:val="21"/>
+          <w:lang w:eastAsia="en-NZ"/>
+        </w:rPr>
+        <w:t xml:space="preserve"> </w:t>
+      </w:r>
+      <w:proofErr w:type="spellStart"/>
+      <w:r>
+        <w:rPr>
+          <w:rFonts w:ascii="Consolas" w:eastAsia="Times New Roman" w:hAnsi="Consolas" w:cs="Times New Roman"/>
+          <w:color w:val="D4D4D4"/>
+          <w:sz w:val="21"/>
+          <w:szCs w:val="21"/>
+          <w:lang w:eastAsia="en-NZ"/>
+        </w:rPr>
+        <w:t>resultSplit</w:t>
+      </w:r>
+      <w:proofErr w:type="spellEnd"/>
+      <w:r>
+        <w:rPr>
+          <w:rFonts w:ascii="Consolas" w:eastAsia="Times New Roman" w:hAnsi="Consolas" w:cs="Times New Roman"/>
+          <w:color w:val="D4D4D4"/>
+          <w:sz w:val="21"/>
+          <w:szCs w:val="21"/>
+          <w:lang w:eastAsia="en-NZ"/>
+        </w:rPr>
+        <w:t xml:space="preserve"> = []</w:t>
+      </w:r>
+    </w:p>
+    <w:p>
+      <w:pPr>
+        <w:shd w:val="clear" w:color="auto" w:fill="1E1E1E"/>
+        <w:spacing w:after="0" w:line="240" w:lineRule="auto"/>
+        <w:contextualSpacing/>
+        <w:rPr>
+          <w:rFonts w:ascii="Consolas" w:eastAsia="Times New Roman" w:hAnsi="Consolas" w:cs="Times New Roman"/>
+          <w:color w:val="D4D4D4"/>
+          <w:sz w:val="21"/>
+          <w:szCs w:val="21"/>
+          <w:lang w:eastAsia="en-NZ"/>
+        </w:rPr>
+      </w:pPr>
+      <w:r>
+        <w:rPr>
+          <w:rFonts w:ascii="Consolas" w:eastAsia="Times New Roman" w:hAnsi="Consolas" w:cs="Times New Roman"/>
+          <w:color w:val="D4D4D4"/>
+          <w:sz w:val="21"/>
+          <w:szCs w:val="21"/>
+          <w:lang w:eastAsia="en-NZ"/>
+        </w:rPr>
+        <w:t xml:space="preserve">        </w:t>
+      </w:r>
+      <w:proofErr w:type="spellStart"/>
+      <w:r>
+        <w:rPr>
+          <w:rFonts w:ascii="Consolas" w:eastAsia="Times New Roman" w:hAnsi="Consolas" w:cs="Times New Roman"/>
+          <w:color w:val="D4D4D4"/>
+          <w:sz w:val="21"/>
+          <w:szCs w:val="21"/>
+          <w:lang w:eastAsia="en-NZ"/>
+        </w:rPr>
+        <w:t>resultSplit</w:t>
+      </w:r>
+      <w:proofErr w:type="spellEnd"/>
+      <w:r>
+        <w:rPr>
+          <w:rFonts w:ascii="Consolas" w:eastAsia="Times New Roman" w:hAnsi="Consolas" w:cs="Times New Roman"/>
+          <w:color w:val="D4D4D4"/>
+          <w:sz w:val="21"/>
+          <w:szCs w:val="21"/>
+          <w:lang w:eastAsia="en-NZ"/>
+        </w:rPr>
+        <w:t xml:space="preserve"> = </w:t>
+      </w:r>
+      <w:proofErr w:type="spellStart"/>
+      <w:proofErr w:type="gramStart"/>
+      <w:r>
+        <w:rPr>
+          <w:rFonts w:ascii="Consolas" w:eastAsia="Times New Roman" w:hAnsi="Consolas" w:cs="Times New Roman"/>
+          <w:color w:val="9CDCFE"/>
+          <w:sz w:val="21"/>
+          <w:szCs w:val="21"/>
+          <w:lang w:eastAsia="en-NZ"/>
+        </w:rPr>
+        <w:t>result</w:t>
+      </w:r>
+      <w:r>
+        <w:rPr>
+          <w:rFonts w:ascii="Consolas" w:eastAsia="Times New Roman" w:hAnsi="Consolas" w:cs="Times New Roman"/>
+          <w:color w:val="D4D4D4"/>
+          <w:sz w:val="21"/>
+          <w:szCs w:val="21"/>
+          <w:lang w:eastAsia="en-NZ"/>
+        </w:rPr>
+        <w:t>.</w:t>
+      </w:r>
+      <w:r>
+        <w:rPr>
+          <w:rFonts w:ascii="Consolas" w:eastAsia="Times New Roman" w:hAnsi="Consolas" w:cs="Times New Roman"/>
+          <w:color w:val="DCDCAA"/>
+          <w:sz w:val="21"/>
+          <w:szCs w:val="21"/>
+          <w:lang w:eastAsia="en-NZ"/>
+        </w:rPr>
+        <w:t>split</w:t>
+      </w:r>
+      <w:proofErr w:type="spellEnd"/>
+      <w:proofErr w:type="gramEnd"/>
+      <w:r>
+        <w:rPr>
+          <w:rFonts w:ascii="Consolas" w:eastAsia="Times New Roman" w:hAnsi="Consolas" w:cs="Times New Roman"/>
+          <w:color w:val="D4D4D4"/>
+          <w:sz w:val="21"/>
+          <w:szCs w:val="21"/>
+          <w:lang w:eastAsia="en-NZ"/>
+        </w:rPr>
+        <w:t>(</w:t>
+      </w:r>
+      <w:r>
+        <w:rPr>
+          <w:rFonts w:ascii="Consolas" w:eastAsia="Times New Roman" w:hAnsi="Consolas" w:cs="Times New Roman"/>
+          <w:color w:val="CE9178"/>
+          <w:sz w:val="21"/>
+          <w:szCs w:val="21"/>
+          <w:lang w:eastAsia="en-NZ"/>
+        </w:rPr>
+        <w:t>'BREAK'</w:t>
+      </w:r>
+      <w:r>
+        <w:rPr>
+          <w:rFonts w:ascii="Consolas" w:eastAsia="Times New Roman" w:hAnsi="Consolas" w:cs="Times New Roman"/>
+          <w:color w:val="D4D4D4"/>
+          <w:sz w:val="21"/>
+          <w:szCs w:val="21"/>
+          <w:lang w:eastAsia="en-NZ"/>
+        </w:rPr>
+        <w:t>)</w:t>
+      </w:r>
+    </w:p>
+    <w:p>
+      <w:pPr>
+        <w:shd w:val="clear" w:color="auto" w:fill="1E1E1E"/>
+        <w:spacing w:after="0" w:line="240" w:lineRule="auto"/>
+        <w:contextualSpacing/>
+        <w:rPr>
+          <w:rFonts w:ascii="Consolas" w:eastAsia="Times New Roman" w:hAnsi="Consolas" w:cs="Times New Roman"/>
+          <w:color w:val="D4D4D4"/>
+          <w:sz w:val="21"/>
+          <w:szCs w:val="21"/>
+          <w:lang w:eastAsia="en-NZ"/>
+        </w:rPr>
+      </w:pPr>
+      <w:r>
+        <w:rPr>
+          <w:rFonts w:ascii="Consolas" w:eastAsia="Times New Roman" w:hAnsi="Consolas" w:cs="Times New Roman"/>
+          <w:color w:val="D4D4D4"/>
+          <w:sz w:val="21"/>
+          <w:szCs w:val="21"/>
+          <w:lang w:eastAsia="en-NZ"/>
+        </w:rPr>
+        <w:t xml:space="preserve">        </w:t>
+      </w:r>
+      <w:r>
+        <w:rPr>
+          <w:rFonts w:ascii="Consolas" w:eastAsia="Times New Roman" w:hAnsi="Consolas" w:cs="Times New Roman"/>
+          <w:color w:val="DCDCAA"/>
+          <w:sz w:val="21"/>
+          <w:szCs w:val="21"/>
+          <w:lang w:eastAsia="en-NZ"/>
+        </w:rPr>
+        <w:t>resolve</w:t>
+      </w:r>
+      <w:r>
+        <w:rPr>
+          <w:rFonts w:ascii="Consolas" w:eastAsia="Times New Roman" w:hAnsi="Consolas" w:cs="Times New Roman"/>
+          <w:color w:val="D4D4D4"/>
+          <w:sz w:val="21"/>
+          <w:szCs w:val="21"/>
+          <w:lang w:eastAsia="en-NZ"/>
+        </w:rPr>
+        <w:t>(</w:t>
+      </w:r>
+      <w:proofErr w:type="spellStart"/>
+      <w:r>
+        <w:rPr>
+          <w:rFonts w:ascii="Consolas" w:eastAsia="Times New Roman" w:hAnsi="Consolas" w:cs="Times New Roman"/>
+          <w:color w:val="D4D4D4"/>
+          <w:sz w:val="21"/>
+          <w:szCs w:val="21"/>
+          <w:lang w:eastAsia="en-NZ"/>
+        </w:rPr>
+        <w:t>resultSplit</w:t>
+      </w:r>
+      <w:proofErr w:type="spellEnd"/>
+      <w:r>
+        <w:rPr>
+          <w:rFonts w:ascii="Consolas" w:eastAsia="Times New Roman" w:hAnsi="Consolas" w:cs="Times New Roman"/>
+          <w:color w:val="D4D4D4"/>
+          <w:sz w:val="21"/>
+          <w:szCs w:val="21"/>
+          <w:lang w:eastAsia="en-NZ"/>
+        </w:rPr>
+        <w:t>)</w:t>
+      </w:r>
+    </w:p>
+    <w:p>
+      <w:pPr>
+        <w:shd w:val="clear" w:color="auto" w:fill="1E1E1E"/>
+        <w:spacing w:after="0" w:line="240" w:lineRule="auto"/>
+        <w:contextualSpacing/>
+        <w:rPr>
+          <w:rFonts w:ascii="Consolas" w:eastAsia="Times New Roman" w:hAnsi="Consolas" w:cs="Times New Roman"/>
+          <w:color w:val="D4D4D4"/>
+          <w:sz w:val="21"/>
+          <w:szCs w:val="21"/>
+          <w:lang w:eastAsia="en-NZ"/>
+        </w:rPr>
+      </w:pPr>
+      <w:r>
+        <w:rPr>
+          <w:rFonts w:ascii="Consolas" w:eastAsia="Times New Roman" w:hAnsi="Consolas" w:cs="Times New Roman"/>
+          <w:color w:val="D4D4D4"/>
+          <w:sz w:val="21"/>
+          <w:szCs w:val="21"/>
+          <w:lang w:eastAsia="en-NZ"/>
+        </w:rPr>
+        <w:t xml:space="preserve">      }</w:t>
+      </w:r>
+    </w:p>
+    <w:p>
+      <w:pPr>
+        <w:shd w:val="clear" w:color="auto" w:fill="1E1E1E"/>
+        <w:spacing w:after="0" w:line="240" w:lineRule="auto"/>
+        <w:contextualSpacing/>
+        <w:rPr>
+          <w:rFonts w:ascii="Consolas" w:eastAsia="Times New Roman" w:hAnsi="Consolas" w:cs="Times New Roman"/>
+          <w:color w:val="D4D4D4"/>
+          <w:sz w:val="21"/>
+          <w:szCs w:val="21"/>
+          <w:lang w:eastAsia="en-NZ"/>
+        </w:rPr>
+      </w:pPr>
+      <w:r>
+        <w:rPr>
+          <w:rFonts w:ascii="Consolas" w:eastAsia="Times New Roman" w:hAnsi="Consolas" w:cs="Times New Roman"/>
+          <w:color w:val="D4D4D4"/>
+          <w:sz w:val="21"/>
+          <w:szCs w:val="21"/>
+          <w:lang w:eastAsia="en-NZ"/>
+        </w:rPr>
+        <w:t xml:space="preserve">      </w:t>
+      </w:r>
+      <w:proofErr w:type="spellStart"/>
+      <w:proofErr w:type="gramStart"/>
+      <w:r>
+        <w:rPr>
+          <w:rFonts w:ascii="Consolas" w:eastAsia="Times New Roman" w:hAnsi="Consolas" w:cs="Times New Roman"/>
+          <w:color w:val="9CDCFE"/>
+          <w:sz w:val="21"/>
+          <w:szCs w:val="21"/>
+          <w:lang w:eastAsia="en-NZ"/>
+        </w:rPr>
+        <w:t>reader</w:t>
+      </w:r>
+      <w:r>
+        <w:rPr>
+          <w:rFonts w:ascii="Consolas" w:eastAsia="Times New Roman" w:hAnsi="Consolas" w:cs="Times New Roman"/>
+          <w:color w:val="D4D4D4"/>
+          <w:sz w:val="21"/>
+          <w:szCs w:val="21"/>
+          <w:lang w:eastAsia="en-NZ"/>
+        </w:rPr>
+        <w:t>.</w:t>
+      </w:r>
+      <w:r>
+        <w:rPr>
+          <w:rFonts w:ascii="Consolas" w:eastAsia="Times New Roman" w:hAnsi="Consolas" w:cs="Times New Roman"/>
+          <w:color w:val="DCDCAA"/>
+          <w:sz w:val="21"/>
+          <w:szCs w:val="21"/>
+          <w:lang w:eastAsia="en-NZ"/>
+        </w:rPr>
+        <w:t>readAsText</w:t>
+      </w:r>
+      <w:proofErr w:type="spellEnd"/>
+      <w:proofErr w:type="gramEnd"/>
+      <w:r>
+        <w:rPr>
+          <w:rFonts w:ascii="Consolas" w:eastAsia="Times New Roman" w:hAnsi="Consolas" w:cs="Times New Roman"/>
+          <w:color w:val="D4D4D4"/>
+          <w:sz w:val="21"/>
+          <w:szCs w:val="21"/>
+          <w:lang w:eastAsia="en-NZ"/>
+        </w:rPr>
+        <w:t>(file)</w:t>
+      </w:r>
+    </w:p>
+    <w:p>
+      <w:pPr>
+        <w:shd w:val="clear" w:color="auto" w:fill="1E1E1E"/>
+        <w:spacing w:after="0" w:line="240" w:lineRule="auto"/>
+        <w:contextualSpacing/>
+        <w:rPr>
+          <w:rFonts w:ascii="Consolas" w:eastAsia="Times New Roman" w:hAnsi="Consolas" w:cs="Times New Roman"/>
+          <w:color w:val="D4D4D4"/>
+          <w:sz w:val="21"/>
+          <w:szCs w:val="21"/>
+          <w:lang w:eastAsia="en-NZ"/>
+        </w:rPr>
+      </w:pPr>
+      <w:r>
+        <w:rPr>
+          <w:rFonts w:ascii="Consolas" w:eastAsia="Times New Roman" w:hAnsi="Consolas" w:cs="Times New Roman"/>
+          <w:color w:val="D4D4D4"/>
+          <w:sz w:val="21"/>
+          <w:szCs w:val="21"/>
+          <w:lang w:eastAsia="en-NZ"/>
+        </w:rPr>
+        <w:t xml:space="preserve">    })</w:t>
+      </w:r>
+    </w:p>
+    <w:p>
+      <w:pPr>
+        <w:shd w:val="clear" w:color="auto" w:fill="1E1E1E"/>
+        <w:spacing w:after="0" w:line="240" w:lineRule="auto"/>
+        <w:contextualSpacing/>
+        <w:rPr>
+          <w:rFonts w:ascii="Consolas" w:eastAsia="Times New Roman" w:hAnsi="Consolas" w:cs="Times New Roman"/>
+          <w:color w:val="D4D4D4"/>
+          <w:sz w:val="21"/>
+          <w:szCs w:val="21"/>
+          <w:lang w:eastAsia="en-NZ"/>
+        </w:rPr>
+      </w:pPr>
+      <w:r>
+        <w:rPr>
+          <w:rFonts w:ascii="Consolas" w:eastAsia="Times New Roman" w:hAnsi="Consolas" w:cs="Times New Roman"/>
+          <w:color w:val="D4D4D4"/>
+          <w:sz w:val="21"/>
+          <w:szCs w:val="21"/>
+          <w:lang w:eastAsia="en-NZ"/>
+        </w:rPr>
+        <w:t xml:space="preserve">  }</w:t>
+      </w:r>
+    </w:p>
+    <w:p>
+      <w:pPr>
+        <w:shd w:val="clear" w:color="auto" w:fill="1E1E1E"/>
+        <w:spacing w:after="0" w:line="240" w:lineRule="auto"/>
+        <w:contextualSpacing/>
+        <w:rPr>
+          <w:rFonts w:ascii="Consolas" w:eastAsia="Times New Roman" w:hAnsi="Consolas" w:cs="Times New Roman"/>
+          <w:color w:val="D4D4D4"/>
+          <w:sz w:val="21"/>
+          <w:szCs w:val="21"/>
+          <w:lang w:eastAsia="en-NZ"/>
+        </w:rPr>
+      </w:pPr>
+      <w:r>
+        <w:rPr>
+          <w:rFonts w:ascii="Consolas" w:eastAsia="Times New Roman" w:hAnsi="Consolas" w:cs="Times New Roman"/>
+          <w:color w:val="D4D4D4"/>
+          <w:sz w:val="21"/>
+          <w:szCs w:val="21"/>
+          <w:lang w:eastAsia="en-NZ"/>
+        </w:rPr>
+        <w:t xml:space="preserve">  </w:t>
+      </w:r>
+      <w:proofErr w:type="spellStart"/>
+      <w:r>
+        <w:rPr>
+          <w:rFonts w:ascii="Consolas" w:eastAsia="Times New Roman" w:hAnsi="Consolas" w:cs="Times New Roman"/>
+          <w:color w:val="569CD6"/>
+          <w:sz w:val="21"/>
+          <w:szCs w:val="21"/>
+          <w:lang w:eastAsia="en-NZ"/>
+        </w:rPr>
+        <w:t>async</w:t>
+      </w:r>
+      <w:proofErr w:type="spellEnd"/>
+      <w:r>
+        <w:rPr>
+          <w:rFonts w:ascii="Consolas" w:eastAsia="Times New Roman" w:hAnsi="Consolas" w:cs="Times New Roman"/>
+          <w:color w:val="D4D4D4"/>
+          <w:sz w:val="21"/>
+          <w:szCs w:val="21"/>
+          <w:lang w:eastAsia="en-NZ"/>
+        </w:rPr>
+        <w:t xml:space="preserve"> </w:t>
+      </w:r>
+      <w:proofErr w:type="spellStart"/>
+      <w:r>
+        <w:rPr>
+          <w:rFonts w:ascii="Consolas" w:eastAsia="Times New Roman" w:hAnsi="Consolas" w:cs="Times New Roman"/>
+          <w:color w:val="DCDCAA"/>
+          <w:sz w:val="21"/>
+          <w:szCs w:val="21"/>
+          <w:lang w:eastAsia="en-NZ"/>
+        </w:rPr>
+        <w:t>findGameLevels</w:t>
+      </w:r>
+      <w:proofErr w:type="spellEnd"/>
+      <w:r>
+        <w:rPr>
+          <w:rFonts w:ascii="Consolas" w:eastAsia="Times New Roman" w:hAnsi="Consolas" w:cs="Times New Roman"/>
+          <w:color w:val="D4D4D4"/>
+          <w:sz w:val="21"/>
+          <w:szCs w:val="21"/>
+          <w:lang w:eastAsia="en-NZ"/>
+        </w:rPr>
+        <w:t xml:space="preserve"> (</w:t>
+      </w:r>
+      <w:r>
+        <w:rPr>
+          <w:rFonts w:ascii="Consolas" w:eastAsia="Times New Roman" w:hAnsi="Consolas" w:cs="Times New Roman"/>
+          <w:color w:val="9CDCFE"/>
+          <w:sz w:val="21"/>
+          <w:szCs w:val="21"/>
+          <w:lang w:eastAsia="en-NZ"/>
+        </w:rPr>
+        <w:t>event</w:t>
+      </w:r>
+      <w:r>
+        <w:rPr>
+          <w:rFonts w:ascii="Consolas" w:eastAsia="Times New Roman" w:hAnsi="Consolas" w:cs="Times New Roman"/>
+          <w:color w:val="D4D4D4"/>
+          <w:sz w:val="21"/>
+          <w:szCs w:val="21"/>
+          <w:lang w:eastAsia="en-NZ"/>
+        </w:rPr>
+        <w:t>) {</w:t>
+      </w:r>
+    </w:p>
+    <w:p>
+      <w:pPr>
+        <w:shd w:val="clear" w:color="auto" w:fill="1E1E1E"/>
+        <w:spacing w:after="0" w:line="240" w:lineRule="auto"/>
+        <w:contextualSpacing/>
+        <w:rPr>
+          <w:rFonts w:ascii="Consolas" w:eastAsia="Times New Roman" w:hAnsi="Consolas" w:cs="Times New Roman"/>
+          <w:color w:val="D4D4D4"/>
+          <w:sz w:val="21"/>
+          <w:szCs w:val="21"/>
+          <w:lang w:eastAsia="en-NZ"/>
+        </w:rPr>
+      </w:pPr>
+      <w:r>
+        <w:rPr>
+          <w:rFonts w:ascii="Consolas" w:eastAsia="Times New Roman" w:hAnsi="Consolas" w:cs="Times New Roman"/>
+          <w:color w:val="D4D4D4"/>
+          <w:sz w:val="21"/>
+          <w:szCs w:val="21"/>
+          <w:lang w:eastAsia="en-NZ"/>
+        </w:rPr>
+        <w:t xml:space="preserve">    </w:t>
+      </w:r>
+      <w:r>
+        <w:rPr>
+          <w:rFonts w:ascii="Consolas" w:eastAsia="Times New Roman" w:hAnsi="Consolas" w:cs="Times New Roman"/>
+          <w:color w:val="569CD6"/>
+          <w:sz w:val="21"/>
+          <w:szCs w:val="21"/>
+          <w:lang w:eastAsia="en-NZ"/>
+        </w:rPr>
+        <w:t>let</w:t>
+      </w:r>
+      <w:r>
+        <w:rPr>
+          <w:rFonts w:ascii="Consolas" w:eastAsia="Times New Roman" w:hAnsi="Consolas" w:cs="Times New Roman"/>
+          <w:color w:val="D4D4D4"/>
+          <w:sz w:val="21"/>
+          <w:szCs w:val="21"/>
+          <w:lang w:eastAsia="en-NZ"/>
+        </w:rPr>
+        <w:t xml:space="preserve"> file = </w:t>
+      </w:r>
+      <w:proofErr w:type="spellStart"/>
+      <w:proofErr w:type="gramStart"/>
+      <w:r>
+        <w:rPr>
+          <w:rFonts w:ascii="Consolas" w:eastAsia="Times New Roman" w:hAnsi="Consolas" w:cs="Times New Roman"/>
+          <w:color w:val="9CDCFE"/>
+          <w:sz w:val="21"/>
+          <w:szCs w:val="21"/>
+          <w:lang w:eastAsia="en-NZ"/>
+        </w:rPr>
+        <w:t>event</w:t>
+      </w:r>
+      <w:r>
+        <w:rPr>
+          <w:rFonts w:ascii="Consolas" w:eastAsia="Times New Roman" w:hAnsi="Consolas" w:cs="Times New Roman"/>
+          <w:color w:val="D4D4D4"/>
+          <w:sz w:val="21"/>
+          <w:szCs w:val="21"/>
+          <w:lang w:eastAsia="en-NZ"/>
+        </w:rPr>
+        <w:t>.</w:t>
+      </w:r>
+      <w:r>
+        <w:rPr>
+          <w:rFonts w:ascii="Consolas" w:eastAsia="Times New Roman" w:hAnsi="Consolas" w:cs="Times New Roman"/>
+          <w:color w:val="9CDCFE"/>
+          <w:sz w:val="21"/>
+          <w:szCs w:val="21"/>
+          <w:lang w:eastAsia="en-NZ"/>
+        </w:rPr>
+        <w:t>target</w:t>
+      </w:r>
+      <w:proofErr w:type="gramEnd"/>
+      <w:r>
+        <w:rPr>
+          <w:rFonts w:ascii="Consolas" w:eastAsia="Times New Roman" w:hAnsi="Consolas" w:cs="Times New Roman"/>
+          <w:color w:val="D4D4D4"/>
+          <w:sz w:val="21"/>
+          <w:szCs w:val="21"/>
+          <w:lang w:eastAsia="en-NZ"/>
+        </w:rPr>
+        <w:t>.</w:t>
+      </w:r>
+      <w:r>
+        <w:rPr>
+          <w:rFonts w:ascii="Consolas" w:eastAsia="Times New Roman" w:hAnsi="Consolas" w:cs="Times New Roman"/>
+          <w:color w:val="9CDCFE"/>
+          <w:sz w:val="21"/>
+          <w:szCs w:val="21"/>
+          <w:lang w:eastAsia="en-NZ"/>
+        </w:rPr>
+        <w:t>files</w:t>
+      </w:r>
+      <w:proofErr w:type="spellEnd"/>
+      <w:r>
+        <w:rPr>
+          <w:rFonts w:ascii="Consolas" w:eastAsia="Times New Roman" w:hAnsi="Consolas" w:cs="Times New Roman"/>
+          <w:color w:val="D4D4D4"/>
+          <w:sz w:val="21"/>
+          <w:szCs w:val="21"/>
+          <w:lang w:eastAsia="en-NZ"/>
+        </w:rPr>
+        <w:t>[</w:t>
+      </w:r>
+      <w:r>
+        <w:rPr>
+          <w:rFonts w:ascii="Consolas" w:eastAsia="Times New Roman" w:hAnsi="Consolas" w:cs="Times New Roman"/>
+          <w:color w:val="B5CEA8"/>
+          <w:sz w:val="21"/>
+          <w:szCs w:val="21"/>
+          <w:lang w:eastAsia="en-NZ"/>
+        </w:rPr>
+        <w:t>0</w:t>
+      </w:r>
+      <w:r>
+        <w:rPr>
+          <w:rFonts w:ascii="Consolas" w:eastAsia="Times New Roman" w:hAnsi="Consolas" w:cs="Times New Roman"/>
+          <w:color w:val="D4D4D4"/>
+          <w:sz w:val="21"/>
+          <w:szCs w:val="21"/>
+          <w:lang w:eastAsia="en-NZ"/>
+        </w:rPr>
+        <w:t>]</w:t>
+      </w:r>
+    </w:p>
+    <w:p>
+      <w:pPr>
+        <w:shd w:val="clear" w:color="auto" w:fill="1E1E1E"/>
+        <w:spacing w:after="0" w:line="240" w:lineRule="auto"/>
+        <w:contextualSpacing/>
+        <w:rPr>
+          <w:rFonts w:ascii="Consolas" w:eastAsia="Times New Roman" w:hAnsi="Consolas" w:cs="Times New Roman"/>
+          <w:color w:val="D4D4D4"/>
+          <w:sz w:val="21"/>
+          <w:szCs w:val="21"/>
+          <w:lang w:eastAsia="en-NZ"/>
+        </w:rPr>
+      </w:pPr>
+      <w:r>
+        <w:rPr>
+          <w:rFonts w:ascii="Consolas" w:eastAsia="Times New Roman" w:hAnsi="Consolas" w:cs="Times New Roman"/>
+          <w:color w:val="D4D4D4"/>
+          <w:sz w:val="21"/>
+          <w:szCs w:val="21"/>
+          <w:lang w:eastAsia="en-NZ"/>
+        </w:rPr>
+        <w:t xml:space="preserve">    </w:t>
+      </w:r>
+      <w:r>
+        <w:rPr>
+          <w:rFonts w:ascii="Consolas" w:eastAsia="Times New Roman" w:hAnsi="Consolas" w:cs="Times New Roman"/>
+          <w:color w:val="569CD6"/>
+          <w:sz w:val="21"/>
+          <w:szCs w:val="21"/>
+          <w:lang w:eastAsia="en-NZ"/>
+        </w:rPr>
+        <w:t>let</w:t>
+      </w:r>
+      <w:r>
+        <w:rPr>
+          <w:rFonts w:ascii="Consolas" w:eastAsia="Times New Roman" w:hAnsi="Consolas" w:cs="Times New Roman"/>
+          <w:color w:val="D4D4D4"/>
+          <w:sz w:val="21"/>
+          <w:szCs w:val="21"/>
+          <w:lang w:eastAsia="en-NZ"/>
+        </w:rPr>
+        <w:t xml:space="preserve"> result = </w:t>
+      </w:r>
+      <w:r>
+        <w:rPr>
+          <w:rFonts w:ascii="Consolas" w:eastAsia="Times New Roman" w:hAnsi="Consolas" w:cs="Times New Roman"/>
+          <w:color w:val="C586C0"/>
+          <w:sz w:val="21"/>
+          <w:szCs w:val="21"/>
+          <w:lang w:eastAsia="en-NZ"/>
+        </w:rPr>
+        <w:t>await</w:t>
+      </w:r>
+      <w:r>
+        <w:rPr>
+          <w:rFonts w:ascii="Consolas" w:eastAsia="Times New Roman" w:hAnsi="Consolas" w:cs="Times New Roman"/>
+          <w:color w:val="D4D4D4"/>
+          <w:sz w:val="21"/>
+          <w:szCs w:val="21"/>
+          <w:lang w:eastAsia="en-NZ"/>
+        </w:rPr>
+        <w:t xml:space="preserve"> </w:t>
+      </w:r>
+      <w:proofErr w:type="spellStart"/>
+      <w:proofErr w:type="gramStart"/>
+      <w:r>
+        <w:rPr>
+          <w:rFonts w:ascii="Consolas" w:eastAsia="Times New Roman" w:hAnsi="Consolas" w:cs="Times New Roman"/>
+          <w:color w:val="569CD6"/>
+          <w:sz w:val="21"/>
+          <w:szCs w:val="21"/>
+          <w:lang w:eastAsia="en-NZ"/>
+        </w:rPr>
+        <w:t>this</w:t>
+      </w:r>
+      <w:r>
+        <w:rPr>
+          <w:rFonts w:ascii="Consolas" w:eastAsia="Times New Roman" w:hAnsi="Consolas" w:cs="Times New Roman"/>
+          <w:color w:val="D4D4D4"/>
+          <w:sz w:val="21"/>
+          <w:szCs w:val="21"/>
+          <w:lang w:eastAsia="en-NZ"/>
+        </w:rPr>
+        <w:t>.</w:t>
+      </w:r>
+      <w:r>
+        <w:rPr>
+          <w:rFonts w:ascii="Consolas" w:eastAsia="Times New Roman" w:hAnsi="Consolas" w:cs="Times New Roman"/>
+          <w:color w:val="DCDCAA"/>
+          <w:sz w:val="21"/>
+          <w:szCs w:val="21"/>
+          <w:lang w:eastAsia="en-NZ"/>
+        </w:rPr>
+        <w:t>getFile</w:t>
+      </w:r>
+      <w:proofErr w:type="spellEnd"/>
+      <w:proofErr w:type="gramEnd"/>
+      <w:r>
+        <w:rPr>
+          <w:rFonts w:ascii="Consolas" w:eastAsia="Times New Roman" w:hAnsi="Consolas" w:cs="Times New Roman"/>
+          <w:color w:val="D4D4D4"/>
+          <w:sz w:val="21"/>
+          <w:szCs w:val="21"/>
+          <w:lang w:eastAsia="en-NZ"/>
+        </w:rPr>
+        <w:t>(file)</w:t>
+      </w:r>
+    </w:p>
+    <w:p>
+      <w:pPr>
+        <w:shd w:val="clear" w:color="auto" w:fill="1E1E1E"/>
+        <w:spacing w:after="0" w:line="240" w:lineRule="auto"/>
+        <w:contextualSpacing/>
+        <w:rPr>
+          <w:rFonts w:ascii="Consolas" w:eastAsia="Times New Roman" w:hAnsi="Consolas" w:cs="Times New Roman"/>
+          <w:color w:val="D4D4D4"/>
+          <w:sz w:val="21"/>
+          <w:szCs w:val="21"/>
+          <w:lang w:eastAsia="en-NZ"/>
+        </w:rPr>
+      </w:pPr>
+      <w:r>
+        <w:rPr>
+          <w:rFonts w:ascii="Consolas" w:eastAsia="Times New Roman" w:hAnsi="Consolas" w:cs="Times New Roman"/>
+          <w:color w:val="D4D4D4"/>
+          <w:sz w:val="21"/>
+          <w:szCs w:val="21"/>
+          <w:lang w:eastAsia="en-NZ"/>
+        </w:rPr>
+        <w:t xml:space="preserve">    </w:t>
+      </w:r>
+      <w:proofErr w:type="spellStart"/>
+      <w:proofErr w:type="gramStart"/>
+      <w:r>
+        <w:rPr>
+          <w:rFonts w:ascii="Consolas" w:eastAsia="Times New Roman" w:hAnsi="Consolas" w:cs="Times New Roman"/>
+          <w:color w:val="9CDCFE"/>
+          <w:sz w:val="21"/>
+          <w:szCs w:val="21"/>
+          <w:lang w:eastAsia="en-NZ"/>
+        </w:rPr>
+        <w:t>window</w:t>
+      </w:r>
+      <w:r>
+        <w:rPr>
+          <w:rFonts w:ascii="Consolas" w:eastAsia="Times New Roman" w:hAnsi="Consolas" w:cs="Times New Roman"/>
+          <w:color w:val="D4D4D4"/>
+          <w:sz w:val="21"/>
+          <w:szCs w:val="21"/>
+          <w:lang w:eastAsia="en-NZ"/>
+        </w:rPr>
+        <w:t>.</w:t>
+      </w:r>
+      <w:r>
+        <w:rPr>
+          <w:rFonts w:ascii="Consolas" w:eastAsia="Times New Roman" w:hAnsi="Consolas" w:cs="Times New Roman"/>
+          <w:color w:val="9CDCFE"/>
+          <w:sz w:val="21"/>
+          <w:szCs w:val="21"/>
+          <w:lang w:eastAsia="en-NZ"/>
+        </w:rPr>
+        <w:t>allMyLevels</w:t>
+      </w:r>
+      <w:proofErr w:type="spellEnd"/>
+      <w:proofErr w:type="gramEnd"/>
+      <w:r>
+        <w:rPr>
+          <w:rFonts w:ascii="Consolas" w:eastAsia="Times New Roman" w:hAnsi="Consolas" w:cs="Times New Roman"/>
+          <w:color w:val="D4D4D4"/>
+          <w:sz w:val="21"/>
+          <w:szCs w:val="21"/>
+          <w:lang w:eastAsia="en-NZ"/>
+        </w:rPr>
+        <w:t xml:space="preserve"> = result</w:t>
+      </w:r>
+    </w:p>
+    <w:p>
+      <w:pPr>
+        <w:spacing w:after="0" w:line="240" w:lineRule="auto"/>
+        <w:contextualSpacing/>
         <w:rPr>
           <w:rFonts w:ascii="Times New Roman" w:eastAsia="SimSun" w:hAnsi="Times New Roman" w:cs="Times New Roman"/>
           <w:b/>
@@ -1438,113 +2962,8 @@
           <w:szCs w:val="24"/>
           <w:lang w:eastAsia="zh-CN"/>
         </w:rPr>
-        <w:t>CODE THE ROUTINE</w:t>
-      </w:r>
-    </w:p>
-    <w:p>
-      <w:pPr>
-        <w:numPr>
-          <w:ilvl w:val="0"/>
-          <w:numId w:val="6"/>
-        </w:numPr>
-        <w:spacing w:after="0" w:line="240" w:lineRule="auto"/>
-        <w:contextualSpacing/>
-        <w:rPr>
-          <w:rFonts w:ascii="Times New Roman" w:eastAsia="SimSun" w:hAnsi="Times New Roman" w:cs="Times New Roman"/>
-          <w:sz w:val="24"/>
-          <w:szCs w:val="24"/>
-          <w:lang w:eastAsia="zh-CN"/>
-        </w:rPr>
-      </w:pPr>
-      <w:r>
-        <w:rPr>
-          <w:rFonts w:ascii="Times New Roman" w:eastAsia="SimSun" w:hAnsi="Times New Roman" w:cs="Times New Roman"/>
-          <w:sz w:val="24"/>
-          <w:szCs w:val="24"/>
-          <w:lang w:eastAsia="zh-CN"/>
-        </w:rPr>
-        <w:t>Write the declaration</w:t>
-      </w:r>
-    </w:p>
-    <w:p>
-      <w:pPr>
-        <w:numPr>
-          <w:ilvl w:val="0"/>
-          <w:numId w:val="6"/>
-        </w:numPr>
-        <w:spacing w:after="0" w:line="240" w:lineRule="auto"/>
-        <w:contextualSpacing/>
-        <w:rPr>
-          <w:rFonts w:ascii="Times New Roman" w:eastAsia="SimSun" w:hAnsi="Times New Roman" w:cs="Times New Roman"/>
-          <w:sz w:val="24"/>
-          <w:szCs w:val="24"/>
-          <w:lang w:eastAsia="zh-CN"/>
-        </w:rPr>
-      </w:pPr>
-      <w:r>
-        <w:rPr>
-          <w:rFonts w:ascii="Times New Roman" w:eastAsia="SimSun" w:hAnsi="Times New Roman" w:cs="Times New Roman"/>
-          <w:sz w:val="24"/>
-          <w:szCs w:val="24"/>
-          <w:lang w:eastAsia="zh-CN"/>
-        </w:rPr>
-        <w:t>Turn pseudocode into comments</w:t>
-      </w:r>
-    </w:p>
-    <w:p>
-      <w:pPr>
-        <w:numPr>
-          <w:ilvl w:val="0"/>
-          <w:numId w:val="6"/>
-        </w:numPr>
-        <w:spacing w:after="0" w:line="240" w:lineRule="auto"/>
-        <w:contextualSpacing/>
-        <w:rPr>
-          <w:rFonts w:ascii="Times New Roman" w:eastAsia="SimSun" w:hAnsi="Times New Roman" w:cs="Times New Roman"/>
-          <w:sz w:val="24"/>
-          <w:szCs w:val="24"/>
-          <w:lang w:eastAsia="zh-CN"/>
-        </w:rPr>
-      </w:pPr>
-      <w:r>
-        <w:rPr>
-          <w:rFonts w:ascii="Times New Roman" w:eastAsia="SimSun" w:hAnsi="Times New Roman" w:cs="Times New Roman"/>
-          <w:sz w:val="24"/>
-          <w:szCs w:val="24"/>
-          <w:lang w:eastAsia="zh-CN"/>
-        </w:rPr>
-        <w:t>Fill in code below comments</w:t>
-      </w:r>
-    </w:p>
-    <w:p>
-      <w:pPr>
-        <w:numPr>
-          <w:ilvl w:val="0"/>
-          <w:numId w:val="6"/>
-        </w:numPr>
-        <w:spacing w:after="0" w:line="240" w:lineRule="auto"/>
-        <w:contextualSpacing/>
-        <w:rPr>
-          <w:rFonts w:ascii="Times New Roman" w:eastAsia="SimSun" w:hAnsi="Times New Roman" w:cs="Times New Roman"/>
-          <w:sz w:val="24"/>
-          <w:szCs w:val="24"/>
-          <w:lang w:eastAsia="zh-CN"/>
-        </w:rPr>
-      </w:pPr>
-      <w:r>
-        <w:rPr>
-          <w:rFonts w:ascii="Times New Roman" w:eastAsia="SimSun" w:hAnsi="Times New Roman" w:cs="Times New Roman"/>
-          <w:sz w:val="24"/>
-          <w:szCs w:val="24"/>
-          <w:lang w:eastAsia="zh-CN"/>
-        </w:rPr>
-        <w:t>Check if code can be factored</w:t>
-      </w:r>
-    </w:p>
-    <w:p>
-      <w:pPr>
-        <w:spacing w:after="0" w:line="240" w:lineRule="auto"/>
-        <w:contextualSpacing/>
+      </w:pPr>
+      <w:r>
         <w:rPr>
           <w:rFonts w:ascii="Times New Roman" w:eastAsia="SimSun" w:hAnsi="Times New Roman" w:cs="Times New Roman"/>
           <w:b/>
@@ -1552,172 +2971,30 @@
           <w:szCs w:val="24"/>
           <w:lang w:eastAsia="zh-CN"/>
         </w:rPr>
-      </w:pPr>
-      <w:r>
-        <w:rPr>
-          <w:rFonts w:ascii="Times New Roman" w:eastAsia="SimSun" w:hAnsi="Times New Roman" w:cs="Times New Roman"/>
-          <w:b/>
-          <w:sz w:val="32"/>
-          <w:szCs w:val="24"/>
-          <w:lang w:eastAsia="zh-CN"/>
-        </w:rPr>
         <w:t>CHECK THE CODE</w:t>
       </w:r>
     </w:p>
     <w:p>
       <w:pPr>
-        <w:numPr>
-          <w:ilvl w:val="0"/>
-          <w:numId w:val="7"/>
-        </w:numPr>
-        <w:spacing w:after="0" w:line="240" w:lineRule="auto"/>
-        <w:contextualSpacing/>
-        <w:rPr>
-          <w:rFonts w:ascii="Times New Roman" w:eastAsia="SimSun" w:hAnsi="Times New Roman" w:cs="Times New Roman"/>
-          <w:sz w:val="24"/>
-          <w:szCs w:val="24"/>
-          <w:lang w:eastAsia="zh-CN"/>
-        </w:rPr>
-      </w:pPr>
-      <w:r>
-        <w:rPr>
-          <w:rFonts w:ascii="Times New Roman" w:eastAsia="SimSun" w:hAnsi="Times New Roman" w:cs="Times New Roman"/>
-          <w:sz w:val="24"/>
-          <w:szCs w:val="24"/>
-          <w:lang w:eastAsia="zh-CN"/>
-        </w:rPr>
-        <w:t>Mentally check for errors</w:t>
-      </w:r>
-    </w:p>
-    <w:p>
-      <w:pPr>
-        <w:numPr>
-          <w:ilvl w:val="0"/>
-          <w:numId w:val="7"/>
-        </w:numPr>
-        <w:spacing w:after="0" w:line="240" w:lineRule="auto"/>
-        <w:contextualSpacing/>
-        <w:rPr>
-          <w:rFonts w:ascii="Times New Roman" w:eastAsia="SimSun" w:hAnsi="Times New Roman" w:cs="Times New Roman"/>
-          <w:sz w:val="24"/>
-          <w:szCs w:val="24"/>
-          <w:lang w:eastAsia="zh-CN"/>
-        </w:rPr>
-      </w:pPr>
-      <w:r>
-        <w:rPr>
-          <w:rFonts w:ascii="Times New Roman" w:eastAsia="SimSun" w:hAnsi="Times New Roman" w:cs="Times New Roman"/>
-          <w:sz w:val="24"/>
-          <w:szCs w:val="24"/>
-          <w:lang w:eastAsia="zh-CN"/>
-        </w:rPr>
-        <w:t>Step through in Debugger</w:t>
-      </w:r>
-    </w:p>
-    <w:p>
-      <w:pPr>
-        <w:numPr>
-          <w:ilvl w:val="0"/>
-          <w:numId w:val="7"/>
-        </w:numPr>
-        <w:spacing w:after="0" w:line="240" w:lineRule="auto"/>
-        <w:contextualSpacing/>
-        <w:rPr>
-          <w:rFonts w:ascii="Times New Roman" w:eastAsia="SimSun" w:hAnsi="Times New Roman" w:cs="Times New Roman"/>
-          <w:sz w:val="24"/>
-          <w:szCs w:val="24"/>
-          <w:lang w:eastAsia="zh-CN"/>
-        </w:rPr>
-      </w:pPr>
-      <w:r>
-        <w:rPr>
-          <w:rFonts w:ascii="Times New Roman" w:eastAsia="SimSun" w:hAnsi="Times New Roman" w:cs="Times New Roman"/>
-          <w:sz w:val="24"/>
-          <w:szCs w:val="24"/>
-          <w:lang w:eastAsia="zh-CN"/>
-        </w:rPr>
-        <w:t>Test the code</w:t>
-      </w:r>
-    </w:p>
-    <w:p>
-      <w:pPr>
-        <w:numPr>
-          <w:ilvl w:val="0"/>
-          <w:numId w:val="7"/>
-        </w:numPr>
-        <w:spacing w:after="0" w:line="240" w:lineRule="auto"/>
-        <w:contextualSpacing/>
-        <w:rPr>
-          <w:rFonts w:ascii="Times New Roman" w:eastAsia="SimSun" w:hAnsi="Times New Roman" w:cs="Times New Roman"/>
-          <w:sz w:val="24"/>
-          <w:szCs w:val="24"/>
-          <w:lang w:eastAsia="zh-CN"/>
-        </w:rPr>
-      </w:pPr>
-      <w:r>
-        <w:rPr>
-          <w:rFonts w:ascii="Times New Roman" w:eastAsia="SimSun" w:hAnsi="Times New Roman" w:cs="Times New Roman"/>
-          <w:sz w:val="24"/>
-          <w:szCs w:val="24"/>
-          <w:lang w:eastAsia="zh-CN"/>
-        </w:rPr>
-        <w:t>Remove errors in the code</w:t>
-      </w:r>
-    </w:p>
-    <w:p>
-      <w:pPr>
-        <w:numPr>
-          <w:ilvl w:val="0"/>
-          <w:numId w:val="7"/>
-        </w:numPr>
-        <w:spacing w:after="0" w:line="240" w:lineRule="auto"/>
-        <w:contextualSpacing/>
-        <w:rPr>
-          <w:rFonts w:ascii="Times New Roman" w:eastAsia="SimSun" w:hAnsi="Times New Roman" w:cs="Times New Roman"/>
-          <w:sz w:val="24"/>
-          <w:szCs w:val="24"/>
-          <w:lang w:eastAsia="zh-CN"/>
-        </w:rPr>
-      </w:pPr>
-      <w:r>
-        <w:rPr>
-          <w:rFonts w:ascii="Times New Roman" w:eastAsia="SimSun" w:hAnsi="Times New Roman" w:cs="Times New Roman"/>
-          <w:sz w:val="24"/>
-          <w:szCs w:val="24"/>
-          <w:lang w:eastAsia="zh-CN"/>
-        </w:rPr>
-        <w:t>Clean up</w:t>
-      </w:r>
-    </w:p>
-    <w:p>
-      <w:pPr>
-        <w:spacing w:after="0" w:line="240" w:lineRule="auto"/>
-        <w:contextualSpacing/>
-        <w:rPr>
-          <w:rFonts w:ascii="Arial" w:hAnsi="Arial" w:cs="Arial"/>
-          <w:sz w:val="24"/>
-        </w:rPr>
-      </w:pPr>
-    </w:p>
-    <w:p>
-      <w:pPr>
-        <w:spacing w:after="0" w:line="240" w:lineRule="auto"/>
-        <w:contextualSpacing/>
-        <w:rPr>
-          <w:rFonts w:ascii="Arial" w:hAnsi="Arial" w:cs="Arial"/>
-          <w:sz w:val="24"/>
-        </w:rPr>
-      </w:pPr>
-    </w:p>
-    <w:p>
-      <w:pPr>
-        <w:spacing w:after="0" w:line="240" w:lineRule="auto"/>
-        <w:contextualSpacing/>
-        <w:rPr>
-          <w:rFonts w:ascii="Arial" w:hAnsi="Arial" w:cs="Arial"/>
-          <w:sz w:val="24"/>
-        </w:rPr>
-      </w:pPr>
+        <w:spacing w:after="0" w:line="240" w:lineRule="auto"/>
+        <w:ind w:left="360"/>
+        <w:contextualSpacing/>
+        <w:rPr>
+          <w:rFonts w:ascii="Times New Roman" w:eastAsia="SimSun" w:hAnsi="Times New Roman" w:cs="Times New Roman"/>
+          <w:sz w:val="24"/>
+          <w:szCs w:val="24"/>
+          <w:lang w:eastAsia="zh-CN"/>
+        </w:rPr>
+      </w:pPr>
+      <w:r>
+        <w:rPr>
+          <w:rFonts w:ascii="Times New Roman" w:eastAsia="SimSun" w:hAnsi="Times New Roman" w:cs="Times New Roman"/>
+          <w:sz w:val="24"/>
+          <w:szCs w:val="24"/>
+          <w:lang w:eastAsia="zh-CN"/>
+        </w:rPr>
+        <w:t>Working Great!!!</w:t>
+      </w:r>
       <w:r>
         <w:rPr>
           <w:rFonts w:ascii="Arial" w:hAnsi="Arial" w:cs="Arial"/>
@@ -1770,6 +3047,80 @@
         </w:rPr>
       </w:pPr>
       <w:r>
+        <w:drawing>
+          <wp:inline distT="0" distB="0" distL="0" distR="0" wp14:anchorId="3767997B" wp14:editId="335B0764">
+            <wp:extent cx="6515100" cy="3095625"/>
+            <wp:effectExtent l="0" t="0" r="0" b="9525"/>
+            <wp:docPr id="4" name="Picture 4"/>
+            <wp:cNvGraphicFramePr>
+              <a:graphicFrameLocks xmlns:a="http://schemas.openxmlformats.org/drawingml/2006/main" noChangeAspect="1"/>
+            </wp:cNvGraphicFramePr>
+            <a:graphic xmlns:a="http://schemas.openxmlformats.org/drawingml/2006/main">
+              <a:graphicData uri="http://schemas.openxmlformats.org/drawingml/2006/picture">
+                <pic:pic xmlns:pic="http://schemas.openxmlformats.org/drawingml/2006/picture">
+                  <pic:nvPicPr>
+                    <pic:cNvPr id="1" name=""/>
+                    <pic:cNvPicPr/>
+                  </pic:nvPicPr>
+                  <pic:blipFill>
+                    <a:blip r:embed="rId9"/>
+                    <a:stretch>
+                      <a:fillRect/>
+                    </a:stretch>
+                  </pic:blipFill>
+                  <pic:spPr>
+                    <a:xfrm>
+                      <a:off x="0" y="0"/>
+                      <a:ext cx="6515100" cy="3095625"/>
+                    </a:xfrm>
+                    <a:prstGeom prst="rect">
+                      <a:avLst/>
+                    </a:prstGeom>
+                  </pic:spPr>
+                </pic:pic>
+              </a:graphicData>
+            </a:graphic>
+          </wp:inline>
+        </w:drawing>
+      </w:r>
+    </w:p>
+    <w:p>
+      <w:pPr>
+        <w:spacing w:after="0" w:line="240" w:lineRule="auto"/>
+        <w:contextualSpacing/>
+        <w:rPr>
+          <w:rFonts w:ascii="Arial" w:hAnsi="Arial" w:cs="Arial"/>
+          <w:sz w:val="24"/>
+        </w:rPr>
+      </w:pPr>
+      <w:r>
+        <w:rPr>
+          <w:rFonts w:ascii="Arial" w:hAnsi="Arial" w:cs="Arial"/>
+          <w:sz w:val="24"/>
+        </w:rPr>
+        <w:t>The Background X is animated, also the levels file is a text file now, so a user can edit it easily.</w:t>
+      </w:r>
+    </w:p>
+    <w:p>
+      <w:pPr>
+        <w:spacing w:after="0" w:line="240" w:lineRule="auto"/>
+        <w:contextualSpacing/>
+        <w:rPr>
+          <w:rFonts w:ascii="Arial" w:hAnsi="Arial" w:cs="Arial"/>
+          <w:sz w:val="24"/>
+        </w:rPr>
+      </w:pPr>
+    </w:p>
+    <w:p>
+      <w:pPr>
+        <w:spacing w:after="0" w:line="240" w:lineRule="auto"/>
+        <w:contextualSpacing/>
+        <w:rPr>
+          <w:rFonts w:ascii="Arial" w:hAnsi="Arial" w:cs="Arial"/>
+          <w:sz w:val="24"/>
+        </w:rPr>
+      </w:pPr>
+      <w:r>
         <w:rPr>
           <w:rFonts w:ascii="Arial" w:hAnsi="Arial" w:cs="Arial"/>
           <w:sz w:val="24"/>
@@ -1813,6 +3164,66 @@
           <w:sz w:val="24"/>
         </w:rPr>
       </w:pPr>
+      <w:r>
+        <w:rPr>
+          <w:noProof/>
+        </w:rPr>
+        <w:drawing>
+          <wp:inline distT="0" distB="0" distL="0" distR="0" wp14:anchorId="41D0954E" wp14:editId="42C33A7C">
+            <wp:extent cx="6840220" cy="888365"/>
+            <wp:effectExtent l="0" t="0" r="0" b="6985"/>
+            <wp:docPr id="3" name="Picture 3"/>
+            <wp:cNvGraphicFramePr>
+              <a:graphicFrameLocks xmlns:a="http://schemas.openxmlformats.org/drawingml/2006/main" noChangeAspect="1"/>
+            </wp:cNvGraphicFramePr>
+            <a:graphic xmlns:a="http://schemas.openxmlformats.org/drawingml/2006/main">
+              <a:graphicData uri="http://schemas.openxmlformats.org/drawingml/2006/picture">
+                <pic:pic xmlns:pic="http://schemas.openxmlformats.org/drawingml/2006/picture">
+                  <pic:nvPicPr>
+                    <pic:cNvPr id="1" name=""/>
+                    <pic:cNvPicPr/>
+                  </pic:nvPicPr>
+                  <pic:blipFill>
+                    <a:blip r:embed="rId10"/>
+                    <a:stretch>
+                      <a:fillRect/>
+                    </a:stretch>
+                  </pic:blipFill>
+                  <pic:spPr>
+                    <a:xfrm>
+                      <a:off x="0" y="0"/>
+                      <a:ext cx="6840220" cy="888365"/>
+                    </a:xfrm>
+                    <a:prstGeom prst="rect">
+                      <a:avLst/>
+                    </a:prstGeom>
+                  </pic:spPr>
+                </pic:pic>
+              </a:graphicData>
+            </a:graphic>
+          </wp:inline>
+        </w:drawing>
+      </w:r>
+    </w:p>
+    <w:p>
+      <w:pPr>
+        <w:spacing w:after="0" w:line="240" w:lineRule="auto"/>
+        <w:contextualSpacing/>
+        <w:rPr>
+          <w:rFonts w:ascii="Arial" w:hAnsi="Arial" w:cs="Arial"/>
+          <w:sz w:val="24"/>
+        </w:rPr>
+      </w:pPr>
+    </w:p>
+    <w:p>
+      <w:pPr>
+        <w:spacing w:after="0" w:line="240" w:lineRule="auto"/>
+        <w:contextualSpacing/>
+        <w:rPr>
+          <w:rFonts w:ascii="Arial" w:hAnsi="Arial" w:cs="Arial"/>
+          <w:sz w:val="24"/>
+        </w:rPr>
+      </w:pPr>
     </w:p>
     <w:p>
       <w:pPr>
@@ -1834,29 +3245,73 @@
     <w:p>
       <w:pPr>
         <w:spacing w:after="0" w:line="240" w:lineRule="auto"/>
-        <w:contextualSpacing/>
-        <w:rPr>
-          <w:rFonts w:ascii="Arial" w:hAnsi="Arial" w:cs="Arial"/>
-          <w:sz w:val="24"/>
-        </w:rPr>
-      </w:pPr>
-    </w:p>
-    <w:p>
-      <w:pPr>
-        <w:spacing w:after="0" w:line="240" w:lineRule="auto"/>
-        <w:contextualSpacing/>
-        <w:rPr>
-          <w:sz w:val="24"/>
-        </w:rPr>
-      </w:pPr>
-    </w:p>
-    <w:p>
-      <w:pPr>
-        <w:spacing w:after="0" w:line="240" w:lineRule="auto"/>
-        <w:contextualSpacing/>
-        <w:rPr>
-          <w:rFonts w:ascii="Arial" w:hAnsi="Arial" w:cs="Arial"/>
-          <w:sz w:val="52"/>
+        <w:ind w:firstLine="720"/>
+        <w:contextualSpacing/>
+        <w:rPr>
+          <w:rFonts w:ascii="Arial" w:hAnsi="Arial" w:cs="Arial"/>
+          <w:sz w:val="24"/>
+        </w:rPr>
+      </w:pPr>
+    </w:p>
+    <w:p>
+      <w:pPr>
+        <w:spacing w:after="0" w:line="240" w:lineRule="auto"/>
+        <w:ind w:firstLine="720"/>
+        <w:contextualSpacing/>
+        <w:rPr>
+          <w:rFonts w:ascii="Arial" w:hAnsi="Arial" w:cs="Arial"/>
+          <w:sz w:val="24"/>
+        </w:rPr>
+      </w:pPr>
+      <w:r>
+        <w:rPr>
+          <w:rFonts w:ascii="Arial" w:hAnsi="Arial" w:cs="Arial"/>
+          <w:sz w:val="24"/>
+        </w:rPr>
+        <w:t>Too many tasks in this iteration,</w:t>
+      </w:r>
+      <w:r>
+        <w:rPr>
+          <w:rFonts w:ascii="Arial" w:hAnsi="Arial" w:cs="Arial"/>
+          <w:sz w:val="24"/>
+        </w:rPr>
+        <w:t xml:space="preserve"> didn’t understand </w:t>
+      </w:r>
+      <w:proofErr w:type="spellStart"/>
+      <w:r>
+        <w:rPr>
+          <w:rFonts w:ascii="Arial" w:hAnsi="Arial" w:cs="Arial"/>
+          <w:sz w:val="24"/>
+        </w:rPr>
+        <w:t>callback</w:t>
+      </w:r>
+      <w:proofErr w:type="spellEnd"/>
+      <w:r>
+        <w:rPr>
+          <w:rFonts w:ascii="Arial" w:hAnsi="Arial" w:cs="Arial"/>
+          <w:sz w:val="24"/>
+        </w:rPr>
+        <w:t xml:space="preserve"> methods but after extensive research I was able to implement a promise function in my code to read a text file.</w:t>
+      </w:r>
+    </w:p>
+    <w:p>
+      <w:pPr>
+        <w:spacing w:after="0" w:line="240" w:lineRule="auto"/>
+        <w:ind w:firstLine="720"/>
+        <w:contextualSpacing/>
+        <w:rPr>
+          <w:rFonts w:ascii="Arial" w:hAnsi="Arial" w:cs="Arial"/>
+          <w:sz w:val="24"/>
+        </w:rPr>
+      </w:pPr>
+    </w:p>
+    <w:p>
+      <w:pPr>
+        <w:spacing w:after="0" w:line="240" w:lineRule="auto"/>
+        <w:contextualSpacing/>
+        <w:rPr>
+          <w:rFonts w:ascii="Arial" w:hAnsi="Arial" w:cs="Arial"/>
+          <w:sz w:val="24"/>
         </w:rPr>
       </w:pPr>
       <w:r>
@@ -1867,9 +3322,46 @@
         <w:t>Lessons were learned? A plan for doing ONE thing differently in the next iteration:</w:t>
       </w:r>
     </w:p>
+    <w:p>
+      <w:pPr>
+        <w:spacing w:after="0" w:line="240" w:lineRule="auto"/>
+        <w:contextualSpacing/>
+        <w:rPr>
+          <w:rFonts w:ascii="Arial" w:hAnsi="Arial" w:cs="Arial"/>
+          <w:sz w:val="24"/>
+        </w:rPr>
+      </w:pPr>
+    </w:p>
+    <w:p>
+      <w:pPr>
+        <w:spacing w:after="0" w:line="240" w:lineRule="auto"/>
+        <w:contextualSpacing/>
+        <w:rPr>
+          <w:rFonts w:ascii="Arial" w:hAnsi="Arial" w:cs="Arial"/>
+          <w:sz w:val="24"/>
+        </w:rPr>
+      </w:pPr>
+      <w:r>
+        <w:rPr>
+          <w:rFonts w:ascii="Arial" w:hAnsi="Arial" w:cs="Arial"/>
+          <w:sz w:val="24"/>
+        </w:rPr>
+        <w:tab/>
+        <w:t xml:space="preserve">I want to do </w:t>
+      </w:r>
+      <w:bookmarkStart w:id="0" w:name="_GoBack"/>
+      <w:bookmarkEnd w:id="0"/>
+      <w:r>
+        <w:rPr>
+          <w:rFonts w:ascii="Arial" w:hAnsi="Arial" w:cs="Arial"/>
+          <w:sz w:val="24"/>
+        </w:rPr>
+        <w:t>some more research into advanced JavaScript topics like promises.</w:t>
+      </w:r>
+    </w:p>
     <w:sectPr>
-      <w:headerReference w:type="default" r:id="rId9"/>
-      <w:footerReference w:type="default" r:id="rId10"/>
+      <w:headerReference w:type="default" r:id="rId11"/>
+      <w:footerReference w:type="default" r:id="rId12"/>
       <w:pgSz w:w="11906" w:h="16838"/>
       <w:pgMar w:top="567" w:right="567" w:bottom="567" w:left="567" w:header="283" w:footer="283" w:gutter="0"/>
       <w:cols w:space="708"/>
@@ -2517,7 +4009,7 @@
   <w:abstractNum w:abstractNumId="4" w15:restartNumberingAfterBreak="0">
     <w:nsid w:val="50E94B71"/>
     <w:multiLevelType w:val="hybridMultilevel"/>
-    <w:tmpl w:val="0640258E"/>
+    <w:tmpl w:val="5F6AF806"/>
     <w:lvl w:ilvl="0" w:tplc="14090001">
       <w:start w:val="1"/>
       <w:numFmt w:val="bullet"/>

</xml_diff>